<commit_message>
Added updated versions of Prog04 and UnitTest chapters
Also .pdf versions of updated chapters.
</commit_message>
<xml_diff>
--- a/Chap/Prog04/Prog04.docx
+++ b/Chap/Prog04/Prog04.docx
@@ -1,6 +1,6 @@
 
 <file path=word/document.xml><?xml version="1.0" encoding="utf-8"?>
-<w:document xmlns:wpc="http://schemas.microsoft.com/office/word/2010/wordprocessingCanvas" xmlns:cx="http://schemas.microsoft.com/office/drawing/2014/chartex" xmlns:cx1="http://schemas.microsoft.com/office/drawing/2015/9/8/chartex" xmlns:mc="http://schemas.openxmlformats.org/markup-compatibility/2006" xmlns:o="urn:schemas-microsoft-com:office:office" xmlns:r="http://schemas.openxmlformats.org/officeDocument/2006/relationships" xmlns:m="http://schemas.openxmlformats.org/officeDocument/2006/math" xmlns:v="urn:schemas-microsoft-com:vml" xmlns:wp14="http://schemas.microsoft.com/office/word/2010/wordprocessingDrawing" xmlns:wp="http://schemas.openxmlformats.org/drawingml/2006/wordprocessingDrawing" xmlns:w10="urn:schemas-microsoft-com:office:word" xmlns:w="http://schemas.openxmlformats.org/wordprocessingml/2006/main" xmlns:w14="http://schemas.microsoft.com/office/word/2010/wordml" xmlns:w15="http://schemas.microsoft.com/office/word/2012/wordml" xmlns:w16se="http://schemas.microsoft.com/office/word/2015/wordml/symex" xmlns:wpg="http://schemas.microsoft.com/office/word/2010/wordprocessingGroup" xmlns:wpi="http://schemas.microsoft.com/office/word/2010/wordprocessingInk" xmlns:wne="http://schemas.microsoft.com/office/word/2006/wordml" xmlns:wps="http://schemas.microsoft.com/office/word/2010/wordprocessingShape" mc:Ignorable="w14 w15 w16se wp14">
+<w:document xmlns:wpc="http://schemas.microsoft.com/office/word/2010/wordprocessingCanvas" xmlns:cx="http://schemas.microsoft.com/office/drawing/2014/chartex" xmlns:cx1="http://schemas.microsoft.com/office/drawing/2015/9/8/chartex" xmlns:cx2="http://schemas.microsoft.com/office/drawing/2015/10/21/chartex" xmlns:cx3="http://schemas.microsoft.com/office/drawing/2016/5/9/chartex" xmlns:cx4="http://schemas.microsoft.com/office/drawing/2016/5/10/chartex" xmlns:cx5="http://schemas.microsoft.com/office/drawing/2016/5/11/chartex" xmlns:cx6="http://schemas.microsoft.com/office/drawing/2016/5/12/chartex" xmlns:cx7="http://schemas.microsoft.com/office/drawing/2016/5/13/chartex" xmlns:cx8="http://schemas.microsoft.com/office/drawing/2016/5/14/chartex" xmlns:mc="http://schemas.openxmlformats.org/markup-compatibility/2006" xmlns:aink="http://schemas.microsoft.com/office/drawing/2016/ink" xmlns:am3d="http://schemas.microsoft.com/office/drawing/2017/model3d" xmlns:o="urn:schemas-microsoft-com:office:office" xmlns:r="http://schemas.openxmlformats.org/officeDocument/2006/relationships" xmlns:m="http://schemas.openxmlformats.org/officeDocument/2006/math" xmlns:v="urn:schemas-microsoft-com:vml" xmlns:wp14="http://schemas.microsoft.com/office/word/2010/wordprocessingDrawing" xmlns:wp="http://schemas.openxmlformats.org/drawingml/2006/wordprocessingDrawing" xmlns:w10="urn:schemas-microsoft-com:office:word" xmlns:w="http://schemas.openxmlformats.org/wordprocessingml/2006/main" xmlns:w14="http://schemas.microsoft.com/office/word/2010/wordml" xmlns:w15="http://schemas.microsoft.com/office/word/2012/wordml" xmlns:w16cid="http://schemas.microsoft.com/office/word/2016/wordml/cid" xmlns:w16se="http://schemas.microsoft.com/office/word/2015/wordml/symex" xmlns:wpg="http://schemas.microsoft.com/office/word/2010/wordprocessingGroup" xmlns:wpi="http://schemas.microsoft.com/office/word/2010/wordprocessingInk" xmlns:wne="http://schemas.microsoft.com/office/word/2006/wordml" xmlns:wps="http://schemas.microsoft.com/office/word/2010/wordprocessingShape" mc:Ignorable="w14 w15 w16se w16cid wp14">
   <w:body>
     <w:sdt>
       <w:sdtPr>
@@ -33,52 +33,25 @@
             <w:gridCol w:w="7789"/>
           </w:tblGrid>
           <w:tr>
-            <w:sdt>
-              <w:sdtPr>
-                <w:rPr>
-                  <w:rFonts w:asciiTheme="majorHAnsi" w:eastAsiaTheme="majorEastAsia" w:hAnsiTheme="majorHAnsi" w:cstheme="majorBidi"/>
-                  <w:lang w:val="en-US"/>
-                </w:rPr>
-                <w:alias w:val="Firma"/>
-                <w:id w:val="13406915"/>
-                <w:dataBinding w:prefixMappings="xmlns:ns0='http://schemas.openxmlformats.org/officeDocument/2006/extended-properties'" w:xpath="/ns0:Properties[1]/ns0:Company[1]" w:storeItemID="{6668398D-A668-4E3E-A5EB-62B293D839F1}"/>
-                <w:text/>
-              </w:sdtPr>
-              <w:sdtEndPr>
-                <w:rPr>
-                  <w:b/>
-                  <w:lang w:val="da-DK"/>
-                </w:rPr>
-              </w:sdtEndPr>
-              <w:sdtContent>
-                <w:tc>
-                  <w:tcPr>
-                    <w:tcW w:w="8002" w:type="dxa"/>
-                    <w:tcMar>
-                      <w:top w:w="216" w:type="dxa"/>
-                      <w:left w:w="115" w:type="dxa"/>
-                      <w:bottom w:w="216" w:type="dxa"/>
-                      <w:right w:w="115" w:type="dxa"/>
-                    </w:tcMar>
-                  </w:tcPr>
-                  <w:p>
-                    <w:pPr>
-                      <w:pStyle w:val="Ingenafstand"/>
-                      <w:rPr>
-                        <w:rFonts w:asciiTheme="majorHAnsi" w:eastAsiaTheme="majorEastAsia" w:hAnsiTheme="majorHAnsi" w:cstheme="majorBidi"/>
-                      </w:rPr>
-                    </w:pPr>
-                    <w:r>
-                      <w:rPr>
-                        <w:rFonts w:asciiTheme="majorHAnsi" w:eastAsiaTheme="majorEastAsia" w:hAnsiTheme="majorHAnsi" w:cstheme="majorBidi"/>
-                        <w:b/>
-                      </w:rPr>
-                      <w:t>EASJ Notes</w:t>
-                    </w:r>
-                  </w:p>
-                </w:tc>
-              </w:sdtContent>
-            </w:sdt>
+            <w:tc>
+              <w:tcPr>
+                <w:tcW w:w="8002" w:type="dxa"/>
+                <w:tcMar>
+                  <w:top w:w="216" w:type="dxa"/>
+                  <w:left w:w="115" w:type="dxa"/>
+                  <w:bottom w:w="216" w:type="dxa"/>
+                  <w:right w:w="115" w:type="dxa"/>
+                </w:tcMar>
+              </w:tcPr>
+              <w:p>
+                <w:pPr>
+                  <w:pStyle w:val="Ingenafstand"/>
+                  <w:rPr>
+                    <w:rFonts w:asciiTheme="majorHAnsi" w:eastAsiaTheme="majorEastAsia" w:hAnsiTheme="majorHAnsi" w:cstheme="majorBidi"/>
+                  </w:rPr>
+                </w:pPr>
+              </w:p>
+            </w:tc>
           </w:tr>
           <w:tr>
             <w:tc>
@@ -288,7 +261,7 @@
                   <w:alias w:val="Dato"/>
                   <w:id w:val="13406932"/>
                   <w:dataBinding w:prefixMappings="xmlns:ns0='http://schemas.microsoft.com/office/2006/coverPageProps'" w:xpath="/ns0:CoverPageProperties[1]/ns0:PublishDate[1]" w:storeItemID="{55AF091B-3C7A-41E3-B477-F2FDAA23CFDA}"/>
-                  <w:date w:fullDate="2018-07-01T00:00:00Z">
+                  <w:date w:fullDate="2023-01-26T00:00:00Z">
                     <w:dateFormat w:val="dd-MM-yyyy"/>
                     <w:lid w:val="da-DK"/>
                     <w:storeMappedDataAs w:val="dateTime"/>
@@ -309,7 +282,7 @@
                       <w:rPr>
                         <w:color w:val="4F81BD" w:themeColor="accent1"/>
                       </w:rPr>
-                      <w:t>01-07-2018</w:t>
+                      <w:t>26-01-2023</w:t>
                     </w:r>
                   </w:p>
                 </w:sdtContent>
@@ -1553,7 +1526,21 @@
           <w:szCs w:val="28"/>
         </w:rPr>
         <w:softHyphen/>
-        <w:t xml:space="preserve">te, we – i.e. the rest of the application – just have to wait for that. </w:t>
+        <w:t>te, we – i.e. the rest of the application – just have to wait for that</w:t>
+      </w:r>
+      <w:r>
+        <w:rPr>
+          <w:sz w:val="28"/>
+          <w:szCs w:val="28"/>
+        </w:rPr>
+        <w:t xml:space="preserve"> operation to complete before proceeding</w:t>
+      </w:r>
+      <w:r>
+        <w:rPr>
+          <w:sz w:val="28"/>
+          <w:szCs w:val="28"/>
+        </w:rPr>
+        <w:t xml:space="preserve">. </w:t>
       </w:r>
     </w:p>
     <w:p>
@@ -1639,30 +1626,109 @@
           <w:sz w:val="28"/>
           <w:szCs w:val="28"/>
         </w:rPr>
-        <w:t>Have a number of “workers” available, that each can carry out part of the work</w:t>
-      </w:r>
-    </w:p>
-    <w:p>
-      <w:pPr>
-        <w:rPr>
-          <w:sz w:val="28"/>
-          <w:szCs w:val="28"/>
-        </w:rPr>
-      </w:pPr>
-    </w:p>
-    <w:p>
-      <w:pPr>
-        <w:rPr>
-          <w:sz w:val="28"/>
-          <w:szCs w:val="28"/>
-        </w:rPr>
-      </w:pPr>
-      <w:r>
-        <w:rPr>
-          <w:sz w:val="28"/>
-          <w:szCs w:val="28"/>
-        </w:rPr>
-        <w:t xml:space="preserve">The first part is highly operation-specific. Some operations can easily be divided into such parts (we will see some examples later), but others are inherently sequential. The second part depends on the available CPU hardware, and to some extent on the computer operating system. With regards to the CPU hardware, the state of CPU hardware is currently that most CPUs from most manufacturers are so-called </w:t>
+        <w:t xml:space="preserve">Have a number of </w:t>
+      </w:r>
+      <w:r>
+        <w:rPr>
+          <w:sz w:val="28"/>
+          <w:szCs w:val="28"/>
+        </w:rPr>
+        <w:t xml:space="preserve">independent </w:t>
+      </w:r>
+      <w:r>
+        <w:rPr>
+          <w:sz w:val="28"/>
+          <w:szCs w:val="28"/>
+        </w:rPr>
+        <w:t xml:space="preserve">“workers” available, that each can carry out </w:t>
+      </w:r>
+      <w:r>
+        <w:rPr>
+          <w:sz w:val="28"/>
+          <w:szCs w:val="28"/>
+        </w:rPr>
+        <w:t xml:space="preserve">a single </w:t>
+      </w:r>
+      <w:r>
+        <w:rPr>
+          <w:sz w:val="28"/>
+          <w:szCs w:val="28"/>
+        </w:rPr>
+        <w:t>part of the work</w:t>
+      </w:r>
+    </w:p>
+    <w:p>
+      <w:pPr>
+        <w:rPr>
+          <w:sz w:val="28"/>
+          <w:szCs w:val="28"/>
+        </w:rPr>
+      </w:pPr>
+    </w:p>
+    <w:p>
+      <w:pPr>
+        <w:rPr>
+          <w:sz w:val="28"/>
+          <w:szCs w:val="28"/>
+        </w:rPr>
+      </w:pPr>
+      <w:r>
+        <w:rPr>
+          <w:sz w:val="28"/>
+          <w:szCs w:val="28"/>
+        </w:rPr>
+        <w:t>The first part is highly operation-specific. Some operations can easily be divided into such parts (we will see some examples later), but others</w:t>
+      </w:r>
+      <w:r>
+        <w:rPr>
+          <w:sz w:val="28"/>
+          <w:szCs w:val="28"/>
+        </w:rPr>
+        <w:t xml:space="preserve"> have a nature that is</w:t>
+      </w:r>
+      <w:r>
+        <w:rPr>
+          <w:sz w:val="28"/>
+          <w:szCs w:val="28"/>
+        </w:rPr>
+        <w:t xml:space="preserve"> inhe</w:t>
+      </w:r>
+      <w:r>
+        <w:rPr>
+          <w:sz w:val="28"/>
+          <w:szCs w:val="28"/>
+        </w:rPr>
+        <w:softHyphen/>
+      </w:r>
+      <w:r>
+        <w:rPr>
+          <w:sz w:val="28"/>
+          <w:szCs w:val="28"/>
+        </w:rPr>
+        <w:t>rently sequential.</w:t>
+      </w:r>
+    </w:p>
+    <w:p>
+      <w:pPr>
+        <w:rPr>
+          <w:sz w:val="28"/>
+          <w:szCs w:val="28"/>
+        </w:rPr>
+      </w:pPr>
+    </w:p>
+    <w:p>
+      <w:pPr>
+        <w:rPr>
+          <w:sz w:val="28"/>
+          <w:szCs w:val="28"/>
+        </w:rPr>
+      </w:pPr>
+      <w:r>
+        <w:rPr>
+          <w:sz w:val="28"/>
+          <w:szCs w:val="28"/>
+        </w:rPr>
+        <w:t xml:space="preserve">The second part depends on the available CPU hardware, and to some extent on the computer operating system. With regards to the CPU hardware, the state of CPU hardware is currently that most CPUs from most manufacturers are so-called </w:t>
       </w:r>
       <w:r>
         <w:rPr>
@@ -1677,7 +1743,15 @@
           <w:sz w:val="28"/>
           <w:szCs w:val="28"/>
         </w:rPr>
-        <w:t xml:space="preserve"> CPUs. A multicore CPU is essentially a collection of independent CPUs, capable of executing operations in parallel; one operation on each core. Also, modern opera</w:t>
+        <w:t xml:space="preserve"> CPUs. A multicore CPU is essentially a collection of independent CPUs, capable </w:t>
+      </w:r>
+      <w:r>
+        <w:rPr>
+          <w:sz w:val="28"/>
+          <w:szCs w:val="28"/>
+        </w:rPr>
+        <w:lastRenderedPageBreak/>
+        <w:t>of executing operations in parallel; one operation on each core. Also, modern opera</w:t>
       </w:r>
       <w:r>
         <w:rPr>
@@ -1757,8 +1831,21 @@
           <w:sz w:val="28"/>
           <w:szCs w:val="28"/>
         </w:rPr>
-        <w:lastRenderedPageBreak/>
-        <w:t>Concerning the I/O-bound operations, the challenges are of a different nature. An application may need to retrieve some data through e.g. a web service, which will involve waiting a reasonable amount of time for a response. If we implemented such an operation in the way we know, the application would appear “blocked” while wait</w:t>
+        <w:t xml:space="preserve">Concerning the I/O-bound operations, the challenges are of a different nature. An application may need to retrieve some data through e.g. a web service, which will involve waiting a reasonable amount of time for a response. If we implemented such an operation in the way we </w:t>
+      </w:r>
+      <w:r>
+        <w:rPr>
+          <w:sz w:val="28"/>
+          <w:szCs w:val="28"/>
+        </w:rPr>
+        <w:t xml:space="preserve">currently </w:t>
+      </w:r>
+      <w:r>
+        <w:rPr>
+          <w:sz w:val="28"/>
+          <w:szCs w:val="28"/>
+        </w:rPr>
+        <w:t>know, the application would appear “blocked” while wait</w:t>
       </w:r>
       <w:r>
         <w:rPr>
@@ -1772,7 +1859,21 @@
           <w:sz w:val="28"/>
           <w:szCs w:val="28"/>
         </w:rPr>
-        <w:t>ing for the response. If this operation was invoked through a GUI, the user would experience that the application becomes unresponsive, maybe only displaying a spin</w:t>
+        <w:t xml:space="preserve">ing for the response. If this operation was invoked through a GUI, the user would </w:t>
+      </w:r>
+      <w:r>
+        <w:rPr>
+          <w:sz w:val="28"/>
+          <w:szCs w:val="28"/>
+        </w:rPr>
+        <w:t xml:space="preserve">probably </w:t>
+      </w:r>
+      <w:r>
+        <w:rPr>
+          <w:sz w:val="28"/>
+          <w:szCs w:val="28"/>
+        </w:rPr>
+        <w:t>experience that the application becomes unresponsive, maybe only displaying a spin</w:t>
       </w:r>
       <w:r>
         <w:rPr>
@@ -1795,7 +1896,21 @@
           <w:sz w:val="28"/>
           <w:szCs w:val="28"/>
         </w:rPr>
-        <w:t xml:space="preserve"> operation into a separate operation, which can then be performed in parallel with the main application operation (which is to react promtly to user interaction).</w:t>
+        <w:t xml:space="preserve"> operation into a separate operation, which can then be performed in parallel with the main applica</w:t>
+      </w:r>
+      <w:r>
+        <w:rPr>
+          <w:sz w:val="28"/>
+          <w:szCs w:val="28"/>
+        </w:rPr>
+        <w:softHyphen/>
+      </w:r>
+      <w:r>
+        <w:rPr>
+          <w:sz w:val="28"/>
+          <w:szCs w:val="28"/>
+        </w:rPr>
+        <w:t>tion operation (which is to react promtly to user interaction).</w:t>
       </w:r>
     </w:p>
     <w:p>
@@ -1900,14 +2015,7 @@
           <w:sz w:val="28"/>
           <w:szCs w:val="28"/>
         </w:rPr>
-        <w:t>D</w:t>
-      </w:r>
-      <w:r>
-        <w:rPr>
-          <w:sz w:val="28"/>
-          <w:szCs w:val="28"/>
-        </w:rPr>
-        <w:t>ivide the work into independent parts of comparable size</w:t>
+        <w:t>Be able to divide the work into independent parts of comparable size</w:t>
       </w:r>
     </w:p>
     <w:p>
@@ -1927,7 +2035,35 @@
           <w:sz w:val="28"/>
           <w:szCs w:val="28"/>
         </w:rPr>
-        <w:t>Have a number of “workers” available, that each can carry out part of the work</w:t>
+        <w:t xml:space="preserve">Have a number of </w:t>
+      </w:r>
+      <w:r>
+        <w:rPr>
+          <w:sz w:val="28"/>
+          <w:szCs w:val="28"/>
+        </w:rPr>
+        <w:t xml:space="preserve">independent </w:t>
+      </w:r>
+      <w:r>
+        <w:rPr>
+          <w:sz w:val="28"/>
+          <w:szCs w:val="28"/>
+        </w:rPr>
+        <w:t xml:space="preserve">“workers” available, that each can carry out </w:t>
+      </w:r>
+      <w:r>
+        <w:rPr>
+          <w:sz w:val="28"/>
+          <w:szCs w:val="28"/>
+        </w:rPr>
+        <w:t xml:space="preserve">a single </w:t>
+      </w:r>
+      <w:r>
+        <w:rPr>
+          <w:sz w:val="28"/>
+          <w:szCs w:val="28"/>
+        </w:rPr>
+        <w:t>part of the work</w:t>
       </w:r>
     </w:p>
     <w:p>
@@ -2126,7 +2262,21 @@
           <w:sz w:val="28"/>
           <w:szCs w:val="28"/>
         </w:rPr>
-        <w:t xml:space="preserve"> can be thought of as a single worker, carrying out instructions one after another. The applications we have seen so far are </w:t>
+        <w:t xml:space="preserve"> can be thought of as a single worker, carrying out instructions one after another. The applications we have seen so far </w:t>
+      </w:r>
+      <w:r>
+        <w:rPr>
+          <w:sz w:val="28"/>
+          <w:szCs w:val="28"/>
+        </w:rPr>
+        <w:t>have all been</w:t>
+      </w:r>
+      <w:r>
+        <w:rPr>
+          <w:sz w:val="28"/>
+          <w:szCs w:val="28"/>
+        </w:rPr>
+        <w:t xml:space="preserve"> </w:t>
       </w:r>
       <w:r>
         <w:rPr>
@@ -2210,7 +2360,30 @@
           <w:sz w:val="28"/>
           <w:szCs w:val="28"/>
         </w:rPr>
-        <w:t xml:space="preserve">, where several operations can be executed in parallel. However, this parallel execution of operations is also an abstraction; if you run a </w:t>
+        <w:t>, where several operations can be executed in parallel.</w:t>
+      </w:r>
+    </w:p>
+    <w:p>
+      <w:pPr>
+        <w:rPr>
+          <w:sz w:val="28"/>
+          <w:szCs w:val="28"/>
+        </w:rPr>
+      </w:pPr>
+    </w:p>
+    <w:p>
+      <w:pPr>
+        <w:rPr>
+          <w:sz w:val="28"/>
+          <w:szCs w:val="28"/>
+        </w:rPr>
+      </w:pPr>
+      <w:r>
+        <w:rPr>
+          <w:sz w:val="28"/>
+          <w:szCs w:val="28"/>
+        </w:rPr>
+        <w:t xml:space="preserve">However, this parallel execution of operations is also an abstraction; if you run a </w:t>
       </w:r>
       <w:r>
         <w:rPr>
@@ -2224,7 +2397,77 @@
           <w:sz w:val="28"/>
           <w:szCs w:val="28"/>
         </w:rPr>
-        <w:t xml:space="preserve"> on a single-core CPU – which is indeed possible – the operating system will create an illusion of parallel execution. In reality, each thread is given a little bit of time to work on its operation. After a certain time, the operating system will pause (usually called to </w:t>
+        <w:t xml:space="preserve"> on a single-core CPU – which is indeed possible – the ope</w:t>
+      </w:r>
+      <w:r>
+        <w:rPr>
+          <w:sz w:val="28"/>
+          <w:szCs w:val="28"/>
+        </w:rPr>
+        <w:softHyphen/>
+      </w:r>
+      <w:r>
+        <w:rPr>
+          <w:sz w:val="28"/>
+          <w:szCs w:val="28"/>
+        </w:rPr>
+        <w:t xml:space="preserve">rating system will create an illusion of parallel execution. In reality, each thread is </w:t>
+      </w:r>
+      <w:r>
+        <w:rPr>
+          <w:sz w:val="28"/>
+          <w:szCs w:val="28"/>
+        </w:rPr>
+        <w:t xml:space="preserve">in turn </w:t>
+      </w:r>
+      <w:r>
+        <w:rPr>
+          <w:sz w:val="28"/>
+          <w:szCs w:val="28"/>
+        </w:rPr>
+        <w:t xml:space="preserve">given a bit of time to work on its operation. After a certain </w:t>
+      </w:r>
+      <w:r>
+        <w:rPr>
+          <w:sz w:val="28"/>
+          <w:szCs w:val="28"/>
+        </w:rPr>
+        <w:t xml:space="preserve">amount of </w:t>
+      </w:r>
+      <w:r>
+        <w:rPr>
+          <w:sz w:val="28"/>
+          <w:szCs w:val="28"/>
+        </w:rPr>
+        <w:t>time, the ope</w:t>
+      </w:r>
+      <w:r>
+        <w:rPr>
+          <w:sz w:val="28"/>
+          <w:szCs w:val="28"/>
+        </w:rPr>
+        <w:softHyphen/>
+      </w:r>
+      <w:r>
+        <w:rPr>
+          <w:sz w:val="28"/>
+          <w:szCs w:val="28"/>
+        </w:rPr>
+        <w:t>ra</w:t>
+      </w:r>
+      <w:r>
+        <w:rPr>
+          <w:sz w:val="28"/>
+          <w:szCs w:val="28"/>
+        </w:rPr>
+        <w:softHyphen/>
+      </w:r>
+      <w:r>
+        <w:rPr>
+          <w:sz w:val="28"/>
+          <w:szCs w:val="28"/>
+        </w:rPr>
+        <w:t xml:space="preserve">ting system will pause (usually called to </w:t>
       </w:r>
       <w:r>
         <w:rPr>
@@ -2239,38 +2482,47 @@
           <w:sz w:val="28"/>
           <w:szCs w:val="28"/>
         </w:rPr>
-        <w:t>) the thread, and allow a different thread to run for a while, and so on.</w:t>
-      </w:r>
-    </w:p>
-    <w:p>
-      <w:pPr>
-        <w:rPr>
-          <w:sz w:val="28"/>
-          <w:szCs w:val="28"/>
-        </w:rPr>
-      </w:pPr>
-    </w:p>
-    <w:p>
-      <w:pPr>
-        <w:rPr>
-          <w:sz w:val="28"/>
-          <w:szCs w:val="28"/>
-        </w:rPr>
-      </w:pPr>
-      <w:r>
-        <w:rPr>
-          <w:sz w:val="28"/>
-          <w:szCs w:val="28"/>
-        </w:rPr>
-        <w:t xml:space="preserve">If you run a multi-threaded application on a single-core processer, you don’t really gain anything by creating multiple threads. In fact, the application may even run slower, since creating and managing threads takes a bit of extra time. Conversely, if you run the application on a multi-core CPU, you should usually generate at least as </w:t>
-      </w:r>
+        <w:t xml:space="preserve">) the thread, and allow </w:t>
+      </w:r>
+      <w:r>
+        <w:rPr>
+          <w:sz w:val="28"/>
+          <w:szCs w:val="28"/>
+        </w:rPr>
+        <w:t>another</w:t>
+      </w:r>
+      <w:r>
+        <w:rPr>
+          <w:sz w:val="28"/>
+          <w:szCs w:val="28"/>
+        </w:rPr>
+        <w:t xml:space="preserve"> thread to run for a while, and so on.</w:t>
+      </w:r>
+    </w:p>
+    <w:p>
+      <w:pPr>
+        <w:rPr>
+          <w:sz w:val="28"/>
+          <w:szCs w:val="28"/>
+        </w:rPr>
+      </w:pPr>
+    </w:p>
+    <w:p>
+      <w:pPr>
+        <w:keepNext/>
+        <w:keepLines/>
+        <w:rPr>
+          <w:sz w:val="28"/>
+          <w:szCs w:val="28"/>
+        </w:rPr>
+      </w:pPr>
       <w:r>
         <w:rPr>
           <w:sz w:val="28"/>
           <w:szCs w:val="28"/>
         </w:rPr>
         <w:lastRenderedPageBreak/>
-        <w:t xml:space="preserve">many threads as you have CPU cores, so each core can execute at least one thread. The optimal allocation of tasks to threads – and subsequently threads to CPU cores – is thus highly dependent on the hardware setup, and is definitely not a trivial matter. The good news is that when using the </w:t>
+        <w:t xml:space="preserve">If you run a multi-threaded application on a single-core processer, you don’t really gain anything by creating multiple threads. In fact, the application may even run slower, since creating and managing threads takes a bit of extra time. Conversely, if you run the application on a multi-core CPU, you should usually generate at least as many threads as you have CPU cores, so each core can execute at least one thread. The optimal allocation of tasks to threads – and subsequently threads to CPU cores – is thus highly dependent on the hardware setup, and is definitely not a trivial matter. The good news is that when using the </w:t>
       </w:r>
       <w:r>
         <w:rPr>
@@ -2285,7 +2537,21 @@
           <w:sz w:val="28"/>
           <w:szCs w:val="28"/>
         </w:rPr>
-        <w:t xml:space="preserve"> concept, this allocation is entirely dele</w:t>
+        <w:t xml:space="preserve"> </w:t>
+      </w:r>
+      <w:r>
+        <w:rPr>
+          <w:sz w:val="28"/>
+          <w:szCs w:val="28"/>
+        </w:rPr>
+        <w:t>abstraction</w:t>
+      </w:r>
+      <w:r>
+        <w:rPr>
+          <w:sz w:val="28"/>
+          <w:szCs w:val="28"/>
+        </w:rPr>
+        <w:t>, this allocation is entirely dele</w:t>
       </w:r>
       <w:r>
         <w:rPr>
@@ -2293,7 +2559,70 @@
           <w:szCs w:val="28"/>
         </w:rPr>
         <w:softHyphen/>
-        <w:t>gated to the .NET run-time system and the operating system! This causes the second point in the (short) bullet of responsibilities list to disappear entirely. The only thing we as programmers need to worry about is the division of operations into tasks. Once that is done, the low-level allocation is taken care of. This simplifies development of multi-threaded applications significantly.</w:t>
+      </w:r>
+      <w:r>
+        <w:rPr>
+          <w:sz w:val="28"/>
+          <w:szCs w:val="28"/>
+        </w:rPr>
+        <w:softHyphen/>
+        <w:t>gated to the .NET run-time system and the operating system! This causes the second point in the (short) bullet of responsibilities list to disappear entirely. The only thing we as programmers need to worry about is the division of operations into tasks. Once that is done, the low-level allocation is taken care of</w:t>
+      </w:r>
+      <w:r>
+        <w:rPr>
+          <w:sz w:val="28"/>
+          <w:szCs w:val="28"/>
+        </w:rPr>
+        <w:t xml:space="preserve"> by the run-time system</w:t>
+      </w:r>
+      <w:r>
+        <w:rPr>
+          <w:sz w:val="28"/>
+          <w:szCs w:val="28"/>
+        </w:rPr>
+        <w:t>. This simp</w:t>
+      </w:r>
+      <w:r>
+        <w:rPr>
+          <w:sz w:val="28"/>
+          <w:szCs w:val="28"/>
+        </w:rPr>
+        <w:softHyphen/>
+      </w:r>
+      <w:r>
+        <w:rPr>
+          <w:sz w:val="28"/>
+          <w:szCs w:val="28"/>
+        </w:rPr>
+        <w:t>li</w:t>
+      </w:r>
+      <w:r>
+        <w:rPr>
+          <w:sz w:val="28"/>
+          <w:szCs w:val="28"/>
+        </w:rPr>
+        <w:softHyphen/>
+      </w:r>
+      <w:r>
+        <w:rPr>
+          <w:sz w:val="28"/>
+          <w:szCs w:val="28"/>
+        </w:rPr>
+        <w:t>fies develop</w:t>
+      </w:r>
+      <w:r>
+        <w:rPr>
+          <w:sz w:val="28"/>
+          <w:szCs w:val="28"/>
+        </w:rPr>
+        <w:softHyphen/>
+      </w:r>
+      <w:r>
+        <w:rPr>
+          <w:sz w:val="28"/>
+          <w:szCs w:val="28"/>
+        </w:rPr>
+        <w:t>ment of multi-threaded applications significantly.</w:t>
       </w:r>
     </w:p>
     <w:p>
@@ -2413,7 +2742,21 @@
           <w:sz w:val="28"/>
           <w:szCs w:val="28"/>
         </w:rPr>
-        <w:t xml:space="preserve"> type, i.e. they do not take any parameters, and do not return any value. We assume that the methods are indepen</w:t>
+        <w:t xml:space="preserve"> type, i.e. they do not take any parameters, and do not return any value. We assume that the </w:t>
+      </w:r>
+      <w:r>
+        <w:rPr>
+          <w:sz w:val="28"/>
+          <w:szCs w:val="28"/>
+        </w:rPr>
+        <w:t xml:space="preserve">two </w:t>
+      </w:r>
+      <w:r>
+        <w:rPr>
+          <w:sz w:val="28"/>
+          <w:szCs w:val="28"/>
+        </w:rPr>
+        <w:t>methods are indepen</w:t>
       </w:r>
       <w:r>
         <w:rPr>
@@ -2421,7 +2764,29 @@
           <w:szCs w:val="28"/>
         </w:rPr>
         <w:softHyphen/>
-        <w:t xml:space="preserve">dent, i.e. it makes sense to execute the operations in these two methods in parallel. When can then create a </w:t>
+        <w:t>dent</w:t>
+      </w:r>
+      <w:r>
+        <w:rPr>
+          <w:sz w:val="28"/>
+          <w:szCs w:val="28"/>
+        </w:rPr>
+        <w:t xml:space="preserve"> (we will later on get into more detail about what “independent” actu</w:t>
+      </w:r>
+      <w:r>
+        <w:rPr>
+          <w:sz w:val="28"/>
+          <w:szCs w:val="28"/>
+        </w:rPr>
+        <w:softHyphen/>
+        <w:t>ally means)</w:t>
+      </w:r>
+      <w:r>
+        <w:rPr>
+          <w:sz w:val="28"/>
+          <w:szCs w:val="28"/>
+        </w:rPr>
+        <w:t xml:space="preserve">, i.e. it makes sense to execute the operations in these two methods in parallel. When can then create a </w:t>
       </w:r>
       <w:r>
         <w:rPr>
@@ -2606,7 +2971,64 @@
           <w:sz w:val="28"/>
           <w:szCs w:val="28"/>
         </w:rPr>
-        <w:t xml:space="preserve"> cause the methods to be executed! In order to do that, you call the </w:t>
+        <w:t xml:space="preserve"> cause the methods to be executed! </w:t>
+      </w:r>
+      <w:r>
+        <w:rPr>
+          <w:sz w:val="28"/>
+          <w:szCs w:val="28"/>
+        </w:rPr>
+        <w:t xml:space="preserve">All we have done is to “wrap” each method into a </w:t>
+      </w:r>
+      <w:r>
+        <w:rPr>
+          <w:b/>
+          <w:sz w:val="28"/>
+          <w:szCs w:val="28"/>
+        </w:rPr>
+        <w:t>Task</w:t>
+      </w:r>
+      <w:r>
+        <w:rPr>
+          <w:sz w:val="28"/>
+          <w:szCs w:val="28"/>
+        </w:rPr>
+        <w:t xml:space="preserve"> object. </w:t>
+      </w:r>
+      <w:r>
+        <w:rPr>
+          <w:sz w:val="28"/>
+          <w:szCs w:val="28"/>
+        </w:rPr>
+        <w:t xml:space="preserve">In order to </w:t>
+      </w:r>
+      <w:r>
+        <w:rPr>
+          <w:sz w:val="28"/>
+          <w:szCs w:val="28"/>
+        </w:rPr>
+        <w:t>actually execute the methods</w:t>
+      </w:r>
+      <w:r>
+        <w:rPr>
+          <w:sz w:val="28"/>
+          <w:szCs w:val="28"/>
+        </w:rPr>
+        <w:t xml:space="preserve">, you </w:t>
+      </w:r>
+      <w:r>
+        <w:rPr>
+          <w:sz w:val="28"/>
+          <w:szCs w:val="28"/>
+        </w:rPr>
+        <w:t xml:space="preserve">must </w:t>
+      </w:r>
+      <w:r>
+        <w:rPr>
+          <w:sz w:val="28"/>
+          <w:szCs w:val="28"/>
+        </w:rPr>
+        <w:t xml:space="preserve">call the </w:t>
       </w:r>
       <w:r>
         <w:rPr>
@@ -2794,6 +3216,7 @@
           <w:sz w:val="28"/>
           <w:szCs w:val="28"/>
         </w:rPr>
+        <w:lastRenderedPageBreak/>
         <w:t xml:space="preserve">It may seem very restrictive to require the methods to be of type </w:t>
       </w:r>
       <w:r>
@@ -2894,7 +3317,6 @@
           <w:color w:val="2B91AF"/>
           <w:highlight w:val="yellow"/>
         </w:rPr>
-        <w:lastRenderedPageBreak/>
         <w:t>Object</w:t>
       </w:r>
       <w:r>
@@ -3567,11 +3989,14 @@
     <w:p>
       <w:pPr>
         <w:pStyle w:val="Overskrift2"/>
+        <w:keepNext/>
+        <w:keepLines/>
         <w:ind w:left="0"/>
       </w:pPr>
       <w:bookmarkStart w:id="5" w:name="_Toc510548960"/>
       <w:bookmarkStart w:id="6" w:name="_Toc517343253"/>
       <w:r>
+        <w:lastRenderedPageBreak/>
         <w:t>The Task class – synchronisation</w:t>
       </w:r>
       <w:bookmarkEnd w:id="5"/>
@@ -3579,25 +4004,43 @@
     </w:p>
     <w:p>
       <w:pPr>
-        <w:rPr>
-          <w:sz w:val="28"/>
-          <w:szCs w:val="28"/>
-        </w:rPr>
-      </w:pPr>
-    </w:p>
-    <w:p>
-      <w:pPr>
-        <w:rPr>
-          <w:sz w:val="28"/>
-          <w:szCs w:val="28"/>
-        </w:rPr>
-      </w:pPr>
-      <w:r>
-        <w:rPr>
-          <w:sz w:val="28"/>
-          <w:szCs w:val="28"/>
-        </w:rPr>
-        <w:t xml:space="preserve">Once a task has been started, it will execute in parallel with the main application task (by “main application task”, we mean that “task” which is started simply by starting the application itself. This is often also called the </w:t>
+        <w:keepNext/>
+        <w:keepLines/>
+        <w:rPr>
+          <w:sz w:val="28"/>
+          <w:szCs w:val="28"/>
+        </w:rPr>
+      </w:pPr>
+    </w:p>
+    <w:p>
+      <w:pPr>
+        <w:keepNext/>
+        <w:keepLines/>
+        <w:rPr>
+          <w:sz w:val="28"/>
+          <w:szCs w:val="28"/>
+        </w:rPr>
+      </w:pPr>
+      <w:r>
+        <w:rPr>
+          <w:sz w:val="28"/>
+          <w:szCs w:val="28"/>
+        </w:rPr>
+        <w:t xml:space="preserve">Once a task has been started, it will execute in parallel with the main application task (by “main application task”, we mean that “task” which is started simply by starting the application itself. This is often also </w:t>
+      </w:r>
+      <w:r>
+        <w:rPr>
+          <w:sz w:val="28"/>
+          <w:szCs w:val="28"/>
+        </w:rPr>
+        <w:t xml:space="preserve">referred to as </w:t>
+      </w:r>
+      <w:r>
+        <w:rPr>
+          <w:sz w:val="28"/>
+          <w:szCs w:val="28"/>
+        </w:rPr>
+        <w:t xml:space="preserve">the </w:t>
       </w:r>
       <w:r>
         <w:rPr>
@@ -3612,7 +4055,49 @@
           <w:sz w:val="28"/>
           <w:szCs w:val="28"/>
         </w:rPr>
-        <w:t>). The tasks will execute independently, and will not as such have any knowledge about the pro</w:t>
+        <w:t>,</w:t>
+      </w:r>
+      <w:r>
+        <w:rPr>
+          <w:sz w:val="28"/>
+          <w:szCs w:val="28"/>
+        </w:rPr>
+        <w:t xml:space="preserve"> </w:t>
+      </w:r>
+      <w:r>
+        <w:rPr>
+          <w:sz w:val="28"/>
+          <w:szCs w:val="28"/>
+        </w:rPr>
+        <w:t>even</w:t>
+      </w:r>
+      <w:r>
+        <w:rPr>
+          <w:sz w:val="28"/>
+          <w:szCs w:val="28"/>
+        </w:rPr>
+        <w:t xml:space="preserve"> though the use of the term “thread” is a bit dated now…</w:t>
+      </w:r>
+      <w:r>
+        <w:rPr>
+          <w:sz w:val="28"/>
+          <w:szCs w:val="28"/>
+        </w:rPr>
+        <w:t>). The tasks will execute inde</w:t>
+      </w:r>
+      <w:r>
+        <w:rPr>
+          <w:sz w:val="28"/>
+          <w:szCs w:val="28"/>
+        </w:rPr>
+        <w:softHyphen/>
+      </w:r>
+      <w:r>
+        <w:rPr>
+          <w:sz w:val="28"/>
+          <w:szCs w:val="28"/>
+        </w:rPr>
+        <w:t>pendently, and will not as such have any knowledge about the pro</w:t>
       </w:r>
       <w:r>
         <w:rPr>
@@ -3643,22 +4128,31 @@
           <w:sz w:val="28"/>
           <w:szCs w:val="28"/>
         </w:rPr>
-        <w:t xml:space="preserve">. </w:t>
-      </w:r>
-    </w:p>
-    <w:p>
-      <w:pPr>
-        <w:rPr>
-          <w:sz w:val="28"/>
-          <w:szCs w:val="28"/>
-        </w:rPr>
-      </w:pPr>
-      <w:r>
-        <w:rPr>
-          <w:sz w:val="28"/>
-          <w:szCs w:val="28"/>
-        </w:rPr>
-        <w:lastRenderedPageBreak/>
+        <w:t>.</w:t>
+      </w:r>
+    </w:p>
+    <w:p>
+      <w:pPr>
+        <w:keepNext/>
+        <w:keepLines/>
+        <w:rPr>
+          <w:sz w:val="28"/>
+          <w:szCs w:val="28"/>
+        </w:rPr>
+      </w:pPr>
+    </w:p>
+    <w:p>
+      <w:pPr>
+        <w:rPr>
+          <w:sz w:val="28"/>
+          <w:szCs w:val="28"/>
+        </w:rPr>
+      </w:pPr>
+      <w:r>
+        <w:rPr>
+          <w:sz w:val="28"/>
+          <w:szCs w:val="28"/>
+        </w:rPr>
         <w:t xml:space="preserve">A simple example of task </w:t>
       </w:r>
       <w:r>
@@ -4359,7 +4853,15 @@
           <w:sz w:val="28"/>
           <w:szCs w:val="28"/>
         </w:rPr>
-        <w:t xml:space="preserve"> has completed. Note that if </w:t>
+        <w:t xml:space="preserve"> has completed. </w:t>
+      </w:r>
+      <w:r>
+        <w:rPr>
+          <w:sz w:val="28"/>
+          <w:szCs w:val="28"/>
+        </w:rPr>
+        <w:lastRenderedPageBreak/>
+        <w:t xml:space="preserve">Note that if </w:t>
       </w:r>
       <w:r>
         <w:rPr>
@@ -4495,7 +4997,6 @@
           <w:b/>
           <w:color w:val="000000"/>
         </w:rPr>
-        <w:lastRenderedPageBreak/>
         <w:t xml:space="preserve">            </w:t>
       </w:r>
       <w:r>
@@ -5517,7 +6018,21 @@
           <w:sz w:val="28"/>
           <w:szCs w:val="28"/>
         </w:rPr>
-        <w:t xml:space="preserve"> object, which would simply shut down the task – a sort of </w:t>
+        <w:t xml:space="preserve"> object, which would simply shut down the task</w:t>
+      </w:r>
+      <w:r>
+        <w:rPr>
+          <w:sz w:val="28"/>
+          <w:szCs w:val="28"/>
+        </w:rPr>
+        <w:t xml:space="preserve"> immediately</w:t>
+      </w:r>
+      <w:r>
+        <w:rPr>
+          <w:sz w:val="28"/>
+          <w:szCs w:val="28"/>
+        </w:rPr>
+        <w:t xml:space="preserve"> – a sort of </w:t>
       </w:r>
       <w:r>
         <w:rPr>
@@ -5532,15 +6047,7 @@
           <w:sz w:val="28"/>
           <w:szCs w:val="28"/>
         </w:rPr>
-        <w:t xml:space="preserve"> solution. This is however too </w:t>
-      </w:r>
-      <w:r>
-        <w:rPr>
-          <w:sz w:val="28"/>
-          <w:szCs w:val="28"/>
-        </w:rPr>
-        <w:lastRenderedPageBreak/>
-        <w:t>crude. You can easily imagine that the task in question could be in a state where some sort of cleaning up is necessary before stopping. The task could e.g. have opened a connection to a database, from which it should disconnect in an orderly manner before stopping. Task cancel</w:t>
+        <w:t xml:space="preserve"> solution. This is however too crude. You can easily imagine that the task in question could be in a state where some sort of cleaning up is necessary before stopping. The task could e.g. have opened a connection to a database, from which it should disconnect in an orderly manner before stopping. Task cancel</w:t>
       </w:r>
       <w:r>
         <w:rPr>
@@ -6245,6 +6752,8 @@
     </w:p>
     <w:p>
       <w:pPr>
+        <w:keepNext/>
+        <w:keepLines/>
         <w:widowControl/>
         <w:autoSpaceDE w:val="0"/>
         <w:autoSpaceDN w:val="0"/>
@@ -6262,6 +6771,7 @@
           <w:b/>
           <w:color w:val="0000FF"/>
         </w:rPr>
+        <w:lastRenderedPageBreak/>
         <w:t>public v</w:t>
       </w:r>
       <w:r>
@@ -6299,6 +6809,8 @@
     </w:p>
     <w:p>
       <w:pPr>
+        <w:keepNext/>
+        <w:keepLines/>
         <w:widowControl/>
         <w:autoSpaceDE w:val="0"/>
         <w:autoSpaceDN w:val="0"/>
@@ -6321,6 +6833,8 @@
     </w:p>
     <w:p>
       <w:pPr>
+        <w:keepNext/>
+        <w:keepLines/>
         <w:widowControl/>
         <w:autoSpaceDE w:val="0"/>
         <w:autoSpaceDN w:val="0"/>
@@ -6384,6 +6898,8 @@
     </w:p>
     <w:p>
       <w:pPr>
+        <w:keepNext/>
+        <w:keepLines/>
         <w:widowControl/>
         <w:autoSpaceDE w:val="0"/>
         <w:autoSpaceDN w:val="0"/>
@@ -6406,6 +6922,8 @@
     </w:p>
     <w:p>
       <w:pPr>
+        <w:keepNext/>
+        <w:keepLines/>
         <w:widowControl/>
         <w:autoSpaceDE w:val="0"/>
         <w:autoSpaceDN w:val="0"/>
@@ -6428,6 +6946,8 @@
     </w:p>
     <w:p>
       <w:pPr>
+        <w:keepNext/>
+        <w:keepLines/>
         <w:widowControl/>
         <w:autoSpaceDE w:val="0"/>
         <w:autoSpaceDN w:val="0"/>
@@ -6450,6 +6970,8 @@
     </w:p>
     <w:p>
       <w:pPr>
+        <w:keepNext/>
+        <w:keepLines/>
         <w:widowControl/>
         <w:autoSpaceDE w:val="0"/>
         <w:autoSpaceDN w:val="0"/>
@@ -6463,6 +6985,8 @@
     </w:p>
     <w:p>
       <w:pPr>
+        <w:keepNext/>
+        <w:keepLines/>
         <w:widowControl/>
         <w:autoSpaceDE w:val="0"/>
         <w:autoSpaceDN w:val="0"/>
@@ -6493,6 +7017,8 @@
     </w:p>
     <w:p>
       <w:pPr>
+        <w:keepNext/>
+        <w:keepLines/>
         <w:widowControl/>
         <w:autoSpaceDE w:val="0"/>
         <w:autoSpaceDN w:val="0"/>
@@ -6515,6 +7041,8 @@
     </w:p>
     <w:p>
       <w:pPr>
+        <w:keepNext/>
+        <w:keepLines/>
         <w:widowControl/>
         <w:autoSpaceDE w:val="0"/>
         <w:autoSpaceDN w:val="0"/>
@@ -6537,6 +7065,8 @@
     </w:p>
     <w:p>
       <w:pPr>
+        <w:keepNext/>
+        <w:keepLines/>
         <w:widowControl/>
         <w:autoSpaceDE w:val="0"/>
         <w:autoSpaceDN w:val="0"/>
@@ -6559,6 +7089,8 @@
     </w:p>
     <w:p>
       <w:pPr>
+        <w:keepNext/>
+        <w:keepLines/>
         <w:ind w:firstLine="720"/>
         <w:rPr>
           <w:b/>
@@ -6593,7 +7125,6 @@
           <w:sz w:val="28"/>
           <w:szCs w:val="28"/>
         </w:rPr>
-        <w:lastRenderedPageBreak/>
         <w:t xml:space="preserve">This is just an example; the exact manner in which the token status is checked will vary from method to method. The important point is that the task cannot be “forced” to shut down. The creator of the task can </w:t>
       </w:r>
       <w:r>
@@ -7065,6 +7596,7 @@
           <w:sz w:val="28"/>
           <w:szCs w:val="28"/>
         </w:rPr>
+        <w:lastRenderedPageBreak/>
         <w:t xml:space="preserve">When multiple tasks are running, you suddenly also have a scenario where </w:t>
       </w:r>
       <w:r>
@@ -7177,7 +7709,6 @@
       <w:bookmarkStart w:id="13" w:name="_Toc510548963"/>
       <w:bookmarkStart w:id="14" w:name="_Toc517343256"/>
       <w:r>
-        <w:lastRenderedPageBreak/>
         <w:t>The Parallel class</w:t>
       </w:r>
       <w:bookmarkEnd w:id="13"/>
@@ -7601,12 +8132,27 @@
     </w:p>
     <w:p>
       <w:pPr>
+        <w:rPr>
+          <w:rFonts w:ascii="Cambria" w:eastAsia="Cambria" w:hAnsi="Cambria"/>
+          <w:b/>
+          <w:bCs/>
+          <w:sz w:val="32"/>
+          <w:szCs w:val="32"/>
+        </w:rPr>
+      </w:pPr>
+      <w:bookmarkStart w:id="15" w:name="_Toc510548964"/>
+      <w:bookmarkStart w:id="16" w:name="_Toc517343257"/>
+      <w:r>
+        <w:br w:type="page"/>
+      </w:r>
+    </w:p>
+    <w:p>
+      <w:pPr>
         <w:pStyle w:val="Overskrift1"/>
         <w:ind w:left="0"/>
       </w:pPr>
-      <w:bookmarkStart w:id="15" w:name="_Toc510548964"/>
-      <w:bookmarkStart w:id="16" w:name="_Toc517343257"/>
-      <w:r>
+      <w:r>
+        <w:lastRenderedPageBreak/>
         <w:t>Managing I/O-bound operations</w:t>
       </w:r>
       <w:bookmarkEnd w:id="15"/>
@@ -8363,6 +8909,8 @@
     </w:p>
     <w:p>
       <w:pPr>
+        <w:keepNext/>
+        <w:keepLines/>
         <w:widowControl/>
         <w:autoSpaceDE w:val="0"/>
         <w:autoSpaceDN w:val="0"/>
@@ -8380,6 +8928,7 @@
           <w:b/>
           <w:color w:val="0000FF"/>
         </w:rPr>
+        <w:lastRenderedPageBreak/>
         <w:t>private</w:t>
       </w:r>
       <w:r>
@@ -8409,6 +8958,8 @@
     </w:p>
     <w:p>
       <w:pPr>
+        <w:keepNext/>
+        <w:keepLines/>
         <w:widowControl/>
         <w:autoSpaceDE w:val="0"/>
         <w:autoSpaceDN w:val="0"/>
@@ -8431,6 +8982,8 @@
     </w:p>
     <w:p>
       <w:pPr>
+        <w:keepNext/>
+        <w:keepLines/>
         <w:widowControl/>
         <w:autoSpaceDE w:val="0"/>
         <w:autoSpaceDN w:val="0"/>
@@ -8493,6 +9046,8 @@
     </w:p>
     <w:p>
       <w:pPr>
+        <w:keepNext/>
+        <w:keepLines/>
         <w:widowControl/>
         <w:autoSpaceDE w:val="0"/>
         <w:autoSpaceDN w:val="0"/>
@@ -8515,6 +9070,8 @@
     </w:p>
     <w:p>
       <w:pPr>
+        <w:keepNext/>
+        <w:keepLines/>
         <w:widowControl/>
         <w:autoSpaceDE w:val="0"/>
         <w:autoSpaceDN w:val="0"/>
@@ -8537,6 +9094,8 @@
     </w:p>
     <w:p>
       <w:pPr>
+        <w:keepNext/>
+        <w:keepLines/>
         <w:widowControl/>
         <w:autoSpaceDE w:val="0"/>
         <w:autoSpaceDN w:val="0"/>
@@ -8559,6 +9118,8 @@
     </w:p>
     <w:p>
       <w:pPr>
+        <w:keepNext/>
+        <w:keepLines/>
         <w:widowControl/>
         <w:autoSpaceDE w:val="0"/>
         <w:autoSpaceDN w:val="0"/>
@@ -8596,6 +9157,8 @@
     </w:p>
     <w:p>
       <w:pPr>
+        <w:keepNext/>
+        <w:keepLines/>
         <w:ind w:firstLine="720"/>
         <w:rPr>
           <w:b/>
@@ -8743,7 +9306,6 @@
           <w:b/>
           <w:color w:val="0000FF"/>
         </w:rPr>
-        <w:lastRenderedPageBreak/>
         <w:t>private</w:t>
       </w:r>
       <w:r>
@@ -9266,7 +9828,22 @@
           <w:sz w:val="28"/>
           <w:szCs w:val="28"/>
         </w:rPr>
-        <w:t xml:space="preserve">mean to execute the code in a separate thread! It rather means that the code can be executed in “chunks”, and – very importantly – that the flow-of-control returns to the </w:t>
+        <w:t xml:space="preserve">mean to execute the code in a separate thread! It rather means that the code can be executed in “chunks”, and – very importantly – that the </w:t>
+      </w:r>
+      <w:r>
+        <w:rPr>
+          <w:i/>
+          <w:sz w:val="28"/>
+          <w:szCs w:val="28"/>
+        </w:rPr>
+        <w:t>flow-of-control</w:t>
+      </w:r>
+      <w:r>
+        <w:rPr>
+          <w:sz w:val="28"/>
+          <w:szCs w:val="28"/>
+        </w:rPr>
+        <w:t xml:space="preserve"> returns to the </w:t>
       </w:r>
       <w:r>
         <w:rPr>
@@ -9281,7 +9858,15 @@
           <w:sz w:val="28"/>
           <w:szCs w:val="28"/>
         </w:rPr>
-        <w:t xml:space="preserve"> of the method, when such a “chunk” has been executed. This leads to some slightly more detailed defini</w:t>
+        <w:t xml:space="preserve"> of the method, when </w:t>
+      </w:r>
+      <w:r>
+        <w:rPr>
+          <w:sz w:val="28"/>
+          <w:szCs w:val="28"/>
+        </w:rPr>
+        <w:lastRenderedPageBreak/>
+        <w:t>such a “chunk” has been executed. This leads to some slightly more detailed defini</w:t>
       </w:r>
       <w:r>
         <w:rPr>
@@ -10368,7 +10953,22 @@
           <w:sz w:val="28"/>
           <w:szCs w:val="28"/>
         </w:rPr>
-        <w:t xml:space="preserve"> method will suspend the thread on which it is called, and will only resume once the task it was called on has completed. </w:t>
+        <w:t xml:space="preserve"> method will suspend the </w:t>
+      </w:r>
+      <w:r>
+        <w:rPr>
+          <w:sz w:val="28"/>
+          <w:szCs w:val="28"/>
+          <w:u w:val="single"/>
+        </w:rPr>
+        <w:t>thread</w:t>
+      </w:r>
+      <w:r>
+        <w:rPr>
+          <w:sz w:val="28"/>
+          <w:szCs w:val="28"/>
+        </w:rPr>
+        <w:t xml:space="preserve"> on which it is called, and will only resume once the task it was called on has completed. </w:t>
       </w:r>
       <w:r>
         <w:rPr>
@@ -10397,30 +10997,78 @@
           <w:sz w:val="28"/>
           <w:szCs w:val="28"/>
         </w:rPr>
-        <w:t>ing” the method call at the point it has reached, but returns the flow-of-execution back to the caller of the method! The thread itself is not suspended.</w:t>
-      </w:r>
-    </w:p>
-    <w:p>
-      <w:pPr>
-        <w:rPr>
-          <w:sz w:val="28"/>
-          <w:szCs w:val="28"/>
-        </w:rPr>
-      </w:pPr>
-    </w:p>
-    <w:p>
-      <w:pPr>
+        <w:t xml:space="preserve">ing” the </w:t>
+      </w:r>
+      <w:r>
+        <w:rPr>
+          <w:sz w:val="28"/>
+          <w:szCs w:val="28"/>
+          <w:u w:val="single"/>
+        </w:rPr>
+        <w:t>method call</w:t>
+      </w:r>
+      <w:r>
+        <w:rPr>
+          <w:sz w:val="28"/>
+          <w:szCs w:val="28"/>
+        </w:rPr>
+        <w:t xml:space="preserve"> at the point it has reached, but returns the </w:t>
+      </w:r>
+      <w:r>
         <w:rPr>
           <w:i/>
           <w:sz w:val="28"/>
           <w:szCs w:val="28"/>
         </w:rPr>
-      </w:pPr>
-      <w:r>
-        <w:rPr>
-          <w:sz w:val="28"/>
-          <w:szCs w:val="28"/>
-        </w:rPr>
+        <w:t>flow-of-execution</w:t>
+      </w:r>
+      <w:r>
+        <w:rPr>
+          <w:sz w:val="28"/>
+          <w:szCs w:val="28"/>
+        </w:rPr>
+        <w:t xml:space="preserve"> back to the caller of the method! The thread itself is </w:t>
+      </w:r>
+      <w:r>
+        <w:rPr>
+          <w:sz w:val="28"/>
+          <w:szCs w:val="28"/>
+          <w:u w:val="single"/>
+        </w:rPr>
+        <w:t>not</w:t>
+      </w:r>
+      <w:r>
+        <w:rPr>
+          <w:sz w:val="28"/>
+          <w:szCs w:val="28"/>
+        </w:rPr>
+        <w:t xml:space="preserve"> suspended.</w:t>
+      </w:r>
+    </w:p>
+    <w:p>
+      <w:pPr>
+        <w:rPr>
+          <w:sz w:val="28"/>
+          <w:szCs w:val="28"/>
+        </w:rPr>
+      </w:pPr>
+    </w:p>
+    <w:p>
+      <w:pPr>
+        <w:keepNext/>
+        <w:keepLines/>
+        <w:rPr>
+          <w:i/>
+          <w:sz w:val="28"/>
+          <w:szCs w:val="28"/>
+        </w:rPr>
+      </w:pPr>
+      <w:r>
+        <w:rPr>
+          <w:sz w:val="28"/>
+          <w:szCs w:val="28"/>
+        </w:rPr>
+        <w:lastRenderedPageBreak/>
         <w:t xml:space="preserve">Let’s rephrase that as a sort of statement of intention for both cases. This should be understood as an answer to the question: </w:t>
       </w:r>
       <w:r>
@@ -10571,7 +11219,26 @@
                 <w:sz w:val="28"/>
                 <w:szCs w:val="28"/>
               </w:rPr>
-              <w:t>suspend the thread</w:t>
+              <w:t xml:space="preserve">suspend the </w:t>
+            </w:r>
+            <w:r>
+              <w:rPr>
+                <w:b/>
+                <w:i/>
+                <w:color w:val="FF0000"/>
+                <w:sz w:val="28"/>
+                <w:szCs w:val="28"/>
+              </w:rPr>
+              <w:t>thread</w:t>
+            </w:r>
+            <w:r>
+              <w:rPr>
+                <w:i/>
+                <w:color w:val="FF0000"/>
+                <w:sz w:val="28"/>
+                <w:szCs w:val="28"/>
+              </w:rPr>
+              <w:t xml:space="preserve"> </w:t>
             </w:r>
             <w:r>
               <w:rPr>
@@ -10579,7 +11246,7 @@
                 <w:sz w:val="28"/>
                 <w:szCs w:val="28"/>
               </w:rPr>
-              <w:t xml:space="preserve"> I was called on, until that happens. If the thread happens to be the GUI thread, the GUI will become </w:t>
+              <w:t xml:space="preserve">I was called on, until that happens. If the thread happens to be the GUI thread, the GUI will become </w:t>
             </w:r>
             <w:r>
               <w:rPr>
@@ -10683,7 +11350,26 @@
                 <w:sz w:val="28"/>
                 <w:szCs w:val="28"/>
               </w:rPr>
-              <w:t>suspend the method call</w:t>
+              <w:t xml:space="preserve">suspend the </w:t>
+            </w:r>
+            <w:r>
+              <w:rPr>
+                <w:b/>
+                <w:i/>
+                <w:color w:val="FF0000"/>
+                <w:sz w:val="28"/>
+                <w:szCs w:val="28"/>
+              </w:rPr>
+              <w:t>method call</w:t>
+            </w:r>
+            <w:r>
+              <w:rPr>
+                <w:i/>
+                <w:color w:val="FF0000"/>
+                <w:sz w:val="28"/>
+                <w:szCs w:val="28"/>
+              </w:rPr>
+              <w:t xml:space="preserve"> </w:t>
             </w:r>
             <w:r>
               <w:rPr>
@@ -10691,7 +11377,7 @@
                 <w:sz w:val="28"/>
                 <w:szCs w:val="28"/>
               </w:rPr>
-              <w:t xml:space="preserve"> until that happens. </w:t>
+              <w:t xml:space="preserve">until that happens. </w:t>
             </w:r>
             <w:r>
               <w:rPr>
@@ -10708,7 +11394,23 @@
                 <w:sz w:val="28"/>
                 <w:szCs w:val="28"/>
               </w:rPr>
-              <w:t xml:space="preserve">. If I was called from the GUI thread, the GUI thread will </w:t>
+              <w:t>. If I was called from the GUI thread, the GUI thread will</w:t>
+            </w:r>
+            <w:r>
+              <w:rPr>
+                <w:i/>
+                <w:sz w:val="28"/>
+                <w:szCs w:val="28"/>
+              </w:rPr>
+              <w:t xml:space="preserve"> therefore</w:t>
+            </w:r>
+            <w:r>
+              <w:rPr>
+                <w:i/>
+                <w:sz w:val="28"/>
+                <w:szCs w:val="28"/>
+              </w:rPr>
+              <w:t xml:space="preserve"> </w:t>
             </w:r>
             <w:r>
               <w:rPr>
@@ -10786,15 +11488,37 @@
           <w:sz w:val="28"/>
           <w:szCs w:val="28"/>
         </w:rPr>
-        <w:t xml:space="preserve"> is therefore definitely the better approach in this scenario. Still, it is a bit mind-bending to keep track of the flow-of-execution here. What happens when the task that is awaited finally completes? The flow-of-execution will then jump back into </w:t>
-      </w:r>
-      <w:r>
-        <w:rPr>
-          <w:sz w:val="28"/>
-          <w:szCs w:val="28"/>
-        </w:rPr>
-        <w:lastRenderedPageBreak/>
-        <w:t xml:space="preserve">the called method (in this case </w:t>
+        <w:t xml:space="preserve"> is therefore definitely the better approach in this scenario. Still, it is a bit mind-bending to keep track of the </w:t>
+      </w:r>
+      <w:r>
+        <w:rPr>
+          <w:i/>
+          <w:sz w:val="28"/>
+          <w:szCs w:val="28"/>
+        </w:rPr>
+        <w:t>flow-of-execution</w:t>
+      </w:r>
+      <w:r>
+        <w:rPr>
+          <w:sz w:val="28"/>
+          <w:szCs w:val="28"/>
+        </w:rPr>
+        <w:t xml:space="preserve"> here. What happens when the task that is awaited finally completes? The </w:t>
+      </w:r>
+      <w:r>
+        <w:rPr>
+          <w:i/>
+          <w:sz w:val="28"/>
+          <w:szCs w:val="28"/>
+        </w:rPr>
+        <w:t>flow-of-execution</w:t>
+      </w:r>
+      <w:r>
+        <w:rPr>
+          <w:sz w:val="28"/>
+          <w:szCs w:val="28"/>
+        </w:rPr>
+        <w:t xml:space="preserve"> will then jump back into the called method (in this case </w:t>
       </w:r>
       <w:r>
         <w:rPr>
@@ -11241,6 +11965,7 @@
           <w:b/>
           <w:color w:val="0000FF"/>
         </w:rPr>
+        <w:lastRenderedPageBreak/>
         <w:t>static</w:t>
       </w:r>
       <w:r>
@@ -11650,10 +12375,19 @@
           <w:sz w:val="28"/>
           <w:szCs w:val="28"/>
         </w:rPr>
-        <w:t xml:space="preserve"> it… We are thereby returning the flow-of-execu</w:t>
-      </w:r>
-      <w:r>
-        <w:rPr>
+        <w:t xml:space="preserve"> it… We are thereby returning the </w:t>
+      </w:r>
+      <w:r>
+        <w:rPr>
+          <w:i/>
+          <w:sz w:val="28"/>
+          <w:szCs w:val="28"/>
+        </w:rPr>
+        <w:t>flow-of-execu</w:t>
+      </w:r>
+      <w:r>
+        <w:rPr>
+          <w:i/>
           <w:sz w:val="28"/>
           <w:szCs w:val="28"/>
         </w:rPr>
@@ -11661,10 +12395,18 @@
       </w:r>
       <w:r>
         <w:rPr>
-          <w:sz w:val="28"/>
-          <w:szCs w:val="28"/>
-        </w:rPr>
-        <w:t xml:space="preserve">tion to the </w:t>
+          <w:i/>
+          <w:sz w:val="28"/>
+          <w:szCs w:val="28"/>
+        </w:rPr>
+        <w:t>tion</w:t>
+      </w:r>
+      <w:r>
+        <w:rPr>
+          <w:sz w:val="28"/>
+          <w:szCs w:val="28"/>
+        </w:rPr>
+        <w:t xml:space="preserve"> to the </w:t>
       </w:r>
       <w:r>
         <w:rPr>
@@ -11694,7 +12436,22 @@
           <w:sz w:val="28"/>
           <w:szCs w:val="28"/>
         </w:rPr>
-        <w:t xml:space="preserve">, who may decide what to do next (see later). At some point, the task will have completed, and the flow-of-execution will return to </w:t>
+        <w:t xml:space="preserve">, who may decide what to do next (see later). At some point, the task will have completed, and the </w:t>
+      </w:r>
+      <w:r>
+        <w:rPr>
+          <w:i/>
+          <w:sz w:val="28"/>
+          <w:szCs w:val="28"/>
+        </w:rPr>
+        <w:t>flow-of-execution</w:t>
+      </w:r>
+      <w:r>
+        <w:rPr>
+          <w:sz w:val="28"/>
+          <w:szCs w:val="28"/>
+        </w:rPr>
+        <w:t xml:space="preserve"> will return to </w:t>
       </w:r>
       <w:r>
         <w:rPr>
@@ -11882,7 +12639,6 @@
           <w:b/>
           <w:color w:val="2B91AF"/>
         </w:rPr>
-        <w:lastRenderedPageBreak/>
         <w:t>Task</w:t>
       </w:r>
       <w:r>
@@ -12354,7 +13110,22 @@
           <w:sz w:val="28"/>
           <w:szCs w:val="28"/>
         </w:rPr>
-        <w:t xml:space="preserve"> statement is reached, the flow-of-execution returns to the caller, but it returns in the form of a </w:t>
+        <w:t xml:space="preserve"> statement is reached, the </w:t>
+      </w:r>
+      <w:r>
+        <w:rPr>
+          <w:i/>
+          <w:sz w:val="28"/>
+          <w:szCs w:val="28"/>
+        </w:rPr>
+        <w:t>flow-of-execution</w:t>
+      </w:r>
+      <w:r>
+        <w:rPr>
+          <w:sz w:val="28"/>
+          <w:szCs w:val="28"/>
+        </w:rPr>
+        <w:t xml:space="preserve"> returns to the caller, but it returns in the form of a </w:t>
       </w:r>
       <w:r>
         <w:rPr>
@@ -12438,15 +13209,40 @@
           <w:szCs w:val="28"/>
         </w:rPr>
         <w:softHyphen/>
-        <w:t>ally ready. When that happens – i.e. when the task has completed – the flow-of-exe</w:t>
-      </w:r>
-      <w:r>
-        <w:rPr>
+        <w:t xml:space="preserve">ally ready. When that happens – i.e. when the task has completed – the </w:t>
+      </w:r>
+      <w:r>
+        <w:rPr>
+          <w:i/>
+          <w:sz w:val="28"/>
+          <w:szCs w:val="28"/>
+        </w:rPr>
+        <w:t>flow-</w:t>
+      </w:r>
+      <w:r>
+        <w:rPr>
+          <w:i/>
+          <w:sz w:val="28"/>
+          <w:szCs w:val="28"/>
+        </w:rPr>
+        <w:lastRenderedPageBreak/>
+        <w:t>of-exe</w:t>
+      </w:r>
+      <w:r>
+        <w:rPr>
+          <w:i/>
           <w:sz w:val="28"/>
           <w:szCs w:val="28"/>
         </w:rPr>
         <w:softHyphen/>
-        <w:t xml:space="preserve">cution will return to </w:t>
+        <w:t>cution</w:t>
+      </w:r>
+      <w:r>
+        <w:rPr>
+          <w:sz w:val="28"/>
+          <w:szCs w:val="28"/>
+        </w:rPr>
+        <w:t xml:space="preserve"> will return to </w:t>
       </w:r>
       <w:r>
         <w:rPr>
@@ -12461,7 +13257,7 @@
           <w:sz w:val="28"/>
           <w:szCs w:val="28"/>
         </w:rPr>
-        <w:t>more specifically to the line after the</w:t>
+        <w:t>specifically to the line after the</w:t>
       </w:r>
       <w:r>
         <w:rPr>
@@ -12483,7 +13279,21 @@
           <w:sz w:val="28"/>
           <w:szCs w:val="28"/>
         </w:rPr>
-        <w:t>. In that line, the result of the task – which is obviously ready now, since the task has just completed – is returned to the caller, meaning that the caller is no longer block</w:t>
+        <w:t>. In that line, the result of the task – which is obviously ready now, since the task has just completed – is returned to the caller, meaning that the caller is no long</w:t>
+      </w:r>
+      <w:r>
+        <w:rPr>
+          <w:sz w:val="28"/>
+          <w:szCs w:val="28"/>
+        </w:rPr>
+        <w:softHyphen/>
+      </w:r>
+      <w:r>
+        <w:rPr>
+          <w:sz w:val="28"/>
+          <w:szCs w:val="28"/>
+        </w:rPr>
+        <w:t>er block</w:t>
       </w:r>
       <w:r>
         <w:rPr>
@@ -12625,7 +13435,22 @@
           <w:sz w:val="28"/>
           <w:szCs w:val="28"/>
         </w:rPr>
-        <w:t xml:space="preserve">, the flow-of-execution will now be returned to whoever it was that called the caller! We are no longer blocking the thread until the task finishes, but are instead leaving it up to the caller-of-the-caller what should happen next. Also, the method which the above line belongs to now also becomes an </w:t>
+        <w:t xml:space="preserve">, the </w:t>
+      </w:r>
+      <w:r>
+        <w:rPr>
+          <w:i/>
+          <w:sz w:val="28"/>
+          <w:szCs w:val="28"/>
+        </w:rPr>
+        <w:t xml:space="preserve">flow-of-execution </w:t>
+      </w:r>
+      <w:r>
+        <w:rPr>
+          <w:sz w:val="28"/>
+          <w:szCs w:val="28"/>
+        </w:rPr>
+        <w:t xml:space="preserve">will now be returned to whoever it was that called the caller! We are no longer blocking the thread until the task finishes, but are instead leaving it up to the caller-of-the-caller what should happen next. Also, the method which the above line belongs to now also becomes an </w:t>
       </w:r>
       <w:r>
         <w:rPr>
@@ -12740,7 +13565,6 @@
           <w:sz w:val="28"/>
           <w:szCs w:val="28"/>
         </w:rPr>
-        <w:lastRenderedPageBreak/>
         <w:t xml:space="preserve">Due to this pervasive nature of using </w:t>
       </w:r>
       <w:r>
@@ -12859,12 +13683,27 @@
     </w:p>
     <w:p>
       <w:pPr>
+        <w:rPr>
+          <w:rFonts w:ascii="Cambria" w:eastAsia="Cambria" w:hAnsi="Cambria"/>
+          <w:b/>
+          <w:bCs/>
+          <w:sz w:val="32"/>
+          <w:szCs w:val="32"/>
+        </w:rPr>
+      </w:pPr>
+      <w:bookmarkStart w:id="21" w:name="_Toc510548966"/>
+      <w:bookmarkStart w:id="22" w:name="_Toc517343259"/>
+      <w:r>
+        <w:br w:type="page"/>
+      </w:r>
+    </w:p>
+    <w:p>
+      <w:pPr>
         <w:pStyle w:val="Overskrift1"/>
         <w:ind w:left="0"/>
       </w:pPr>
-      <w:bookmarkStart w:id="21" w:name="_Toc510548966"/>
-      <w:bookmarkStart w:id="22" w:name="_Toc517343259"/>
-      <w:r>
+      <w:r>
+        <w:lastRenderedPageBreak/>
         <w:t>Managing concurrent data access</w:t>
       </w:r>
       <w:bookmarkEnd w:id="21"/>
@@ -13718,7 +14557,16 @@
           <w:b/>
           <w:color w:val="000000"/>
         </w:rPr>
-        <w:t xml:space="preserve"> (IsPrime(i))</w:t>
+        <w:t xml:space="preserve"> </w:t>
+      </w:r>
+      <w:r>
+        <w:rPr>
+          <w:rFonts w:ascii="Consolas" w:hAnsi="Consolas" w:cs="Consolas"/>
+          <w:b/>
+          <w:color w:val="000000"/>
+          <w:highlight w:val="yellow"/>
+        </w:rPr>
+        <w:t>(IsPrime(i))</w:t>
       </w:r>
     </w:p>
     <w:p>
@@ -15164,7 +16012,21 @@
           <w:szCs w:val="28"/>
         </w:rPr>
         <w:softHyphen/>
-        <w:t>ment, while the other task is in the middle of adding an element. This can have very unpredictable results. The numbers from the sample runs seem to indicate that this happens rarely (all results are within 0.2 % of the correct number), but it must not happen at all! The fact that it happens rarely makes this error even more devious. It might not show up in any test, but suddenly show itself when the code runs in pro</w:t>
+        <w:t>ment, while the other task is in the middle of adding an element. This can have very unpredictable results. The numbers from the sample runs seem to indicate that this happens rarely (all results are within 0.2 % of the correct number), but it must</w:t>
+      </w:r>
+      <w:r>
+        <w:rPr>
+          <w:sz w:val="28"/>
+          <w:szCs w:val="28"/>
+        </w:rPr>
+        <w:t xml:space="preserve"> – of course – not </w:t>
+      </w:r>
+      <w:r>
+        <w:rPr>
+          <w:sz w:val="28"/>
+          <w:szCs w:val="28"/>
+        </w:rPr>
+        <w:t>happen at all! The fact that it happens rarely makes this error even more devious. It might not show up in any test, but suddenly show itself when the code runs in pro</w:t>
       </w:r>
       <w:r>
         <w:rPr>
@@ -15463,7 +16325,21 @@
           <w:sz w:val="28"/>
           <w:szCs w:val="28"/>
         </w:rPr>
-        <w:t xml:space="preserve">, i.e. the class which all other C# classes inherit from. If we suppose that an instance field </w:t>
+        <w:t xml:space="preserve">, i.e. the class </w:t>
+      </w:r>
+      <w:r>
+        <w:rPr>
+          <w:sz w:val="28"/>
+          <w:szCs w:val="28"/>
+        </w:rPr>
+        <w:t xml:space="preserve">from </w:t>
+      </w:r>
+      <w:r>
+        <w:rPr>
+          <w:sz w:val="28"/>
+          <w:szCs w:val="28"/>
+        </w:rPr>
+        <w:t xml:space="preserve">which all other C# classes inherit. If we suppose that an instance field </w:t>
       </w:r>
       <w:r>
         <w:rPr>
@@ -16224,20 +17100,20 @@
         <w:tblLook w:val="04A0" w:firstRow="1" w:lastRow="0" w:firstColumn="1" w:lastColumn="0" w:noHBand="0" w:noVBand="1"/>
       </w:tblPr>
       <w:tblGrid>
-        <w:gridCol w:w="4514"/>
-        <w:gridCol w:w="5223"/>
+        <w:gridCol w:w="3964"/>
+        <w:gridCol w:w="5773"/>
       </w:tblGrid>
       <w:tr>
         <w:tc>
           <w:tcPr>
-            <w:tcW w:w="4531" w:type="dxa"/>
+            <w:tcW w:w="3964" w:type="dxa"/>
           </w:tcPr>
           <w:p>
             <w:pPr>
               <w:rPr>
                 <w:b/>
-                <w:sz w:val="28"/>
-                <w:szCs w:val="28"/>
+                <w:sz w:val="24"/>
+                <w:szCs w:val="24"/>
               </w:rPr>
             </w:pPr>
             <w:bookmarkStart w:id="31" w:name="OLE_LINK122"/>
@@ -16246,8 +17122,8 @@
             <w:r>
               <w:rPr>
                 <w:b/>
-                <w:sz w:val="28"/>
-                <w:szCs w:val="28"/>
+                <w:sz w:val="24"/>
+                <w:szCs w:val="24"/>
               </w:rPr>
               <w:t>ConcurrentBag</w:t>
             </w:r>
@@ -16257,8 +17133,8 @@
             <w:r>
               <w:rPr>
                 <w:b/>
-                <w:sz w:val="28"/>
-                <w:szCs w:val="28"/>
+                <w:sz w:val="24"/>
+                <w:szCs w:val="24"/>
               </w:rPr>
               <w:t>&lt;T&gt;</w:t>
             </w:r>
@@ -16266,34 +17142,34 @@
         </w:tc>
         <w:tc>
           <w:tcPr>
-            <w:tcW w:w="5285" w:type="dxa"/>
+            <w:tcW w:w="5773" w:type="dxa"/>
           </w:tcPr>
           <w:p>
             <w:pPr>
               <w:rPr>
-                <w:sz w:val="28"/>
-                <w:szCs w:val="28"/>
+                <w:sz w:val="24"/>
+                <w:szCs w:val="24"/>
               </w:rPr>
             </w:pPr>
             <w:r>
               <w:rPr>
-                <w:sz w:val="28"/>
-                <w:szCs w:val="28"/>
+                <w:sz w:val="24"/>
+                <w:szCs w:val="24"/>
               </w:rPr>
               <w:t xml:space="preserve">Thread-safe </w:t>
             </w:r>
             <w:r>
               <w:rPr>
-                <w:sz w:val="28"/>
-                <w:szCs w:val="28"/>
+                <w:sz w:val="24"/>
+                <w:szCs w:val="24"/>
                 <w:u w:val="single"/>
               </w:rPr>
               <w:t>unordered</w:t>
             </w:r>
             <w:r>
               <w:rPr>
-                <w:sz w:val="28"/>
-                <w:szCs w:val="28"/>
+                <w:sz w:val="24"/>
+                <w:szCs w:val="24"/>
               </w:rPr>
               <w:t xml:space="preserve"> collection of elements</w:t>
             </w:r>
@@ -16303,64 +17179,48 @@
       <w:tr>
         <w:tc>
           <w:tcPr>
-            <w:tcW w:w="4531" w:type="dxa"/>
+            <w:tcW w:w="3964" w:type="dxa"/>
           </w:tcPr>
           <w:p>
             <w:pPr>
               <w:rPr>
                 <w:b/>
-                <w:sz w:val="28"/>
-                <w:szCs w:val="28"/>
+                <w:sz w:val="24"/>
+                <w:szCs w:val="24"/>
               </w:rPr>
             </w:pPr>
             <w:r>
               <w:rPr>
                 <w:b/>
-                <w:sz w:val="28"/>
-                <w:szCs w:val="28"/>
+                <w:sz w:val="24"/>
+                <w:szCs w:val="24"/>
               </w:rPr>
-              <w:t>ConcurrentDictionary&lt;T</w:t>
-            </w:r>
-            <w:r>
-              <w:rPr>
-                <w:b/>
-                <w:sz w:val="28"/>
-                <w:szCs w:val="28"/>
-              </w:rPr>
-              <w:t>Key, TValue</w:t>
-            </w:r>
-            <w:r>
-              <w:rPr>
-                <w:b/>
-                <w:sz w:val="28"/>
-                <w:szCs w:val="28"/>
-              </w:rPr>
-              <w:t>&gt;</w:t>
+              <w:t>ConcurrentDictionary&lt;TKey, TValue&gt;</w:t>
             </w:r>
           </w:p>
         </w:tc>
         <w:tc>
           <w:tcPr>
-            <w:tcW w:w="5285" w:type="dxa"/>
+            <w:tcW w:w="5773" w:type="dxa"/>
           </w:tcPr>
           <w:p>
             <w:pPr>
               <w:rPr>
-                <w:sz w:val="28"/>
-                <w:szCs w:val="28"/>
+                <w:sz w:val="24"/>
+                <w:szCs w:val="24"/>
               </w:rPr>
             </w:pPr>
             <w:r>
               <w:rPr>
-                <w:sz w:val="28"/>
-                <w:szCs w:val="28"/>
+                <w:sz w:val="24"/>
+                <w:szCs w:val="24"/>
               </w:rPr>
               <w:t>Thread-safe collection with dictionary-like function</w:t>
             </w:r>
             <w:r>
               <w:rPr>
-                <w:sz w:val="28"/>
-                <w:szCs w:val="28"/>
+                <w:sz w:val="24"/>
+                <w:szCs w:val="24"/>
               </w:rPr>
               <w:softHyphen/>
               <w:t>ality</w:t>
@@ -16371,56 +17231,48 @@
       <w:tr>
         <w:tc>
           <w:tcPr>
-            <w:tcW w:w="4531" w:type="dxa"/>
+            <w:tcW w:w="3964" w:type="dxa"/>
           </w:tcPr>
           <w:p>
             <w:pPr>
               <w:rPr>
                 <w:b/>
-                <w:sz w:val="28"/>
-                <w:szCs w:val="28"/>
+                <w:sz w:val="24"/>
+                <w:szCs w:val="24"/>
               </w:rPr>
             </w:pPr>
             <w:r>
               <w:rPr>
                 <w:b/>
-                <w:sz w:val="28"/>
-                <w:szCs w:val="28"/>
+                <w:sz w:val="24"/>
+                <w:szCs w:val="24"/>
               </w:rPr>
-              <w:t>ConcurrentQueue</w:t>
-            </w:r>
-            <w:r>
-              <w:rPr>
-                <w:b/>
-                <w:sz w:val="28"/>
-                <w:szCs w:val="28"/>
-              </w:rPr>
-              <w:t>&lt;T&gt;</w:t>
+              <w:t>ConcurrentQueue&lt;T&gt;</w:t>
             </w:r>
           </w:p>
         </w:tc>
         <w:tc>
           <w:tcPr>
-            <w:tcW w:w="5285" w:type="dxa"/>
+            <w:tcW w:w="5773" w:type="dxa"/>
           </w:tcPr>
           <w:p>
             <w:pPr>
               <w:rPr>
-                <w:sz w:val="28"/>
-                <w:szCs w:val="28"/>
+                <w:sz w:val="24"/>
+                <w:szCs w:val="24"/>
               </w:rPr>
             </w:pPr>
             <w:r>
               <w:rPr>
-                <w:sz w:val="28"/>
-                <w:szCs w:val="28"/>
+                <w:sz w:val="24"/>
+                <w:szCs w:val="24"/>
               </w:rPr>
               <w:t>Thread-safe collection with queue-like function</w:t>
             </w:r>
             <w:r>
               <w:rPr>
-                <w:sz w:val="28"/>
-                <w:szCs w:val="28"/>
+                <w:sz w:val="24"/>
+                <w:szCs w:val="24"/>
               </w:rPr>
               <w:softHyphen/>
               <w:t>ality</w:t>
@@ -16431,56 +17283,48 @@
       <w:tr>
         <w:tc>
           <w:tcPr>
-            <w:tcW w:w="4531" w:type="dxa"/>
+            <w:tcW w:w="3964" w:type="dxa"/>
           </w:tcPr>
           <w:p>
             <w:pPr>
               <w:rPr>
                 <w:b/>
-                <w:sz w:val="28"/>
-                <w:szCs w:val="28"/>
+                <w:sz w:val="24"/>
+                <w:szCs w:val="24"/>
               </w:rPr>
             </w:pPr>
             <w:r>
               <w:rPr>
                 <w:b/>
-                <w:sz w:val="28"/>
-                <w:szCs w:val="28"/>
+                <w:sz w:val="24"/>
+                <w:szCs w:val="24"/>
               </w:rPr>
-              <w:t>ConcurrentStack</w:t>
-            </w:r>
-            <w:r>
-              <w:rPr>
-                <w:b/>
-                <w:sz w:val="28"/>
-                <w:szCs w:val="28"/>
-              </w:rPr>
-              <w:t>&lt;T&gt;</w:t>
+              <w:t>ConcurrentStack&lt;T&gt;</w:t>
             </w:r>
           </w:p>
         </w:tc>
         <w:tc>
           <w:tcPr>
-            <w:tcW w:w="5285" w:type="dxa"/>
+            <w:tcW w:w="5773" w:type="dxa"/>
           </w:tcPr>
           <w:p>
             <w:pPr>
               <w:rPr>
-                <w:sz w:val="28"/>
-                <w:szCs w:val="28"/>
+                <w:sz w:val="24"/>
+                <w:szCs w:val="24"/>
               </w:rPr>
             </w:pPr>
             <w:r>
               <w:rPr>
-                <w:sz w:val="28"/>
-                <w:szCs w:val="28"/>
+                <w:sz w:val="24"/>
+                <w:szCs w:val="24"/>
               </w:rPr>
               <w:t>Thread-safe collection with stack-life function</w:t>
             </w:r>
             <w:r>
               <w:rPr>
-                <w:sz w:val="28"/>
-                <w:szCs w:val="28"/>
+                <w:sz w:val="24"/>
+                <w:szCs w:val="24"/>
               </w:rPr>
               <w:softHyphen/>
               <w:t>ality</w:t>
@@ -16499,6 +17343,66 @@
     </w:p>
     <w:p>
       <w:pPr>
+        <w:rPr>
+          <w:sz w:val="28"/>
+          <w:szCs w:val="28"/>
+        </w:rPr>
+      </w:pPr>
+      <w:r>
+        <w:rPr>
+          <w:sz w:val="28"/>
+          <w:szCs w:val="28"/>
+        </w:rPr>
+        <w:t xml:space="preserve">These collection classes can </w:t>
+      </w:r>
+      <w:r>
+        <w:rPr>
+          <w:sz w:val="28"/>
+          <w:szCs w:val="28"/>
+        </w:rPr>
+        <w:t xml:space="preserve">also </w:t>
+      </w:r>
+      <w:r>
+        <w:rPr>
+          <w:sz w:val="28"/>
+          <w:szCs w:val="28"/>
+        </w:rPr>
+        <w:t xml:space="preserve">be wrapped into a so-called </w:t>
+      </w:r>
+      <w:r>
+        <w:rPr>
+          <w:b/>
+          <w:sz w:val="28"/>
+          <w:szCs w:val="28"/>
+        </w:rPr>
+        <w:t>BlockingCollection&lt;T&gt;</w:t>
+      </w:r>
+      <w:r>
+        <w:rPr>
+          <w:sz w:val="28"/>
+          <w:szCs w:val="28"/>
+        </w:rPr>
+        <w:t>, which provides further functionality</w:t>
+      </w:r>
+      <w:r>
+        <w:rPr>
+          <w:rStyle w:val="Fodnotehenvisning"/>
+          <w:b/>
+          <w:sz w:val="28"/>
+          <w:szCs w:val="28"/>
+        </w:rPr>
+        <w:footnoteReference w:id="1"/>
+      </w:r>
+      <w:r>
+        <w:rPr>
+          <w:sz w:val="28"/>
+          <w:szCs w:val="28"/>
+        </w:rPr>
+        <w:t>.</w:t>
+      </w:r>
+    </w:p>
+    <w:p>
+      <w:pPr>
         <w:keepNext/>
         <w:keepLines/>
         <w:rPr>
@@ -16511,6 +17415,7 @@
           <w:sz w:val="28"/>
           <w:szCs w:val="28"/>
         </w:rPr>
+        <w:lastRenderedPageBreak/>
         <w:t xml:space="preserve">In our example, we can simply replace the use of </w:t>
       </w:r>
       <w:r>
@@ -17036,7 +17941,21 @@
           <w:sz w:val="28"/>
           <w:szCs w:val="28"/>
         </w:rPr>
-        <w:t>We leave it as an exercise to consider if this implementation can be more efficient than the two-task implementation shown above, even if we only have two CPU cores available…</w:t>
+        <w:t xml:space="preserve">We leave it as an exercise to consider if this implementation </w:t>
+      </w:r>
+      <w:r>
+        <w:rPr>
+          <w:sz w:val="28"/>
+          <w:szCs w:val="28"/>
+        </w:rPr>
+        <w:t>could</w:t>
+      </w:r>
+      <w:r>
+        <w:rPr>
+          <w:sz w:val="28"/>
+          <w:szCs w:val="28"/>
+        </w:rPr>
+        <w:t xml:space="preserve"> be more efficient than the two-task implementation shown above, even if we only have two CPU cores available…</w:t>
       </w:r>
     </w:p>
     <w:p>
@@ -17707,7 +18626,53 @@
                 <w:szCs w:val="28"/>
                 <w:lang w:eastAsia="da-DK"/>
               </w:rPr>
-              <w:t>"Press any key to close application"</w:t>
+              <w:t>"</w:t>
+            </w:r>
+            <w:r>
+              <w:rPr>
+                <w:rFonts w:ascii="Calibri" w:eastAsia="Times New Roman" w:hAnsi="Calibri" w:cs="Times New Roman"/>
+                <w:i/>
+                <w:color w:val="00000A"/>
+                <w:sz w:val="28"/>
+                <w:szCs w:val="28"/>
+                <w:lang w:eastAsia="da-DK"/>
+              </w:rPr>
+              <w:t>Reciting completed…</w:t>
+            </w:r>
+            <w:r>
+              <w:rPr>
+                <w:rFonts w:ascii="Calibri" w:eastAsia="Times New Roman" w:hAnsi="Calibri" w:cs="Times New Roman"/>
+                <w:i/>
+                <w:color w:val="00000A"/>
+                <w:sz w:val="28"/>
+                <w:szCs w:val="28"/>
+                <w:lang w:eastAsia="da-DK"/>
+              </w:rPr>
+              <w:t>(press any key to close App</w:t>
+            </w:r>
+            <w:bookmarkStart w:id="37" w:name="_GoBack"/>
+            <w:bookmarkEnd w:id="37"/>
+            <w:r>
+              <w:rPr>
+                <w:rFonts w:ascii="Calibri" w:eastAsia="Times New Roman" w:hAnsi="Calibri" w:cs="Times New Roman"/>
+                <w:i/>
+                <w:color w:val="00000A"/>
+                <w:sz w:val="28"/>
+                <w:szCs w:val="28"/>
+                <w:lang w:eastAsia="da-DK"/>
+              </w:rPr>
+              <w:t>)</w:t>
+            </w:r>
+            <w:r>
+              <w:rPr>
+                <w:rFonts w:ascii="Calibri" w:eastAsia="Times New Roman" w:hAnsi="Calibri" w:cs="Times New Roman"/>
+                <w:i/>
+                <w:color w:val="00000A"/>
+                <w:sz w:val="28"/>
+                <w:szCs w:val="28"/>
+                <w:lang w:eastAsia="da-DK"/>
+              </w:rPr>
+              <w:t>"</w:t>
             </w:r>
             <w:r>
               <w:rPr>
@@ -17764,7 +18729,7 @@
           <w:color w:val="00000A"/>
           <w:sz w:val="28"/>
           <w:szCs w:val="24"/>
-          <w:lang w:val="da-DK" w:eastAsia="da-DK"/>
+          <w:lang w:eastAsia="da-DK"/>
         </w:rPr>
         <w:br w:type="page"/>
       </w:r>
@@ -17866,8 +18831,8 @@
                 <w:lang w:eastAsia="da-DK"/>
               </w:rPr>
             </w:pPr>
-            <w:bookmarkStart w:id="37" w:name="_Toc510676425"/>
-            <w:bookmarkStart w:id="38" w:name="_Toc517343262"/>
+            <w:bookmarkStart w:id="38" w:name="_Toc510676425"/>
+            <w:bookmarkStart w:id="39" w:name="_Toc517343262"/>
             <w:r>
               <w:rPr>
                 <w:lang w:eastAsia="da-DK"/>
@@ -17880,14 +18845,14 @@
               </w:rPr>
               <w:t>.</w:t>
             </w:r>
-            <w:bookmarkEnd w:id="37"/>
+            <w:bookmarkEnd w:id="38"/>
             <w:r>
               <w:rPr>
                 <w:lang w:eastAsia="da-DK"/>
               </w:rPr>
               <w:t>2</w:t>
             </w:r>
-            <w:bookmarkEnd w:id="38"/>
+            <w:bookmarkEnd w:id="39"/>
           </w:p>
           <w:p>
             <w:pPr>
@@ -18961,22 +19926,22 @@
                 <w:lang w:eastAsia="da-DK"/>
               </w:rPr>
             </w:pPr>
-            <w:bookmarkStart w:id="39" w:name="_Toc510676427"/>
-            <w:bookmarkStart w:id="40" w:name="_Toc517343263"/>
+            <w:bookmarkStart w:id="40" w:name="_Toc510676427"/>
+            <w:bookmarkStart w:id="41" w:name="_Toc517343263"/>
             <w:r>
               <w:rPr>
                 <w:lang w:eastAsia="da-DK"/>
               </w:rPr>
               <w:t>PRO.</w:t>
             </w:r>
-            <w:bookmarkEnd w:id="39"/>
+            <w:bookmarkEnd w:id="40"/>
             <w:r>
               <w:rPr>
                 <w:lang w:eastAsia="da-DK"/>
               </w:rPr>
               <w:t>4.3</w:t>
             </w:r>
-            <w:bookmarkEnd w:id="40"/>
+            <w:bookmarkEnd w:id="41"/>
           </w:p>
           <w:p>
             <w:pPr>
@@ -19060,6 +20025,46 @@
                 <w:lang w:eastAsia="da-DK"/>
               </w:rPr>
               <w:t>SlicesOfPiUI</w:t>
+            </w:r>
+            <w:r>
+              <w:rPr>
+                <w:rFonts w:ascii="Calibri" w:eastAsia="Times New Roman" w:hAnsi="Calibri" w:cs="Times New Roman"/>
+                <w:color w:val="00000A"/>
+                <w:sz w:val="28"/>
+                <w:szCs w:val="24"/>
+                <w:lang w:eastAsia="da-DK"/>
+              </w:rPr>
+              <w:t xml:space="preserve"> (</w:t>
+            </w:r>
+            <w:r>
+              <w:rPr>
+                <w:rFonts w:ascii="Calibri" w:eastAsia="Times New Roman" w:hAnsi="Calibri" w:cs="Times New Roman"/>
+                <w:color w:val="FF0000"/>
+                <w:sz w:val="28"/>
+                <w:szCs w:val="24"/>
+                <w:lang w:eastAsia="da-DK"/>
+              </w:rPr>
+              <w:t xml:space="preserve">NB: </w:t>
+            </w:r>
+            <w:r>
+              <w:rPr>
+                <w:rFonts w:ascii="Calibri" w:eastAsia="Times New Roman" w:hAnsi="Calibri" w:cs="Times New Roman"/>
+                <w:color w:val="FF0000"/>
+                <w:sz w:val="28"/>
+                <w:szCs w:val="24"/>
+                <w:lang w:eastAsia="da-DK"/>
+              </w:rPr>
+              <w:t>Unported UWP App!</w:t>
+            </w:r>
+            <w:r>
+              <w:rPr>
+                <w:rFonts w:ascii="Calibri" w:eastAsia="Times New Roman" w:hAnsi="Calibri" w:cs="Times New Roman"/>
+                <w:color w:val="00000A"/>
+                <w:sz w:val="28"/>
+                <w:szCs w:val="24"/>
+                <w:lang w:eastAsia="da-DK"/>
+              </w:rPr>
+              <w:t>)</w:t>
             </w:r>
           </w:p>
           <w:p>
@@ -20118,22 +21123,22 @@
                 <w:lang w:eastAsia="da-DK"/>
               </w:rPr>
             </w:pPr>
-            <w:bookmarkStart w:id="41" w:name="_Toc510676428"/>
-            <w:bookmarkStart w:id="42" w:name="_Toc517343264"/>
+            <w:bookmarkStart w:id="42" w:name="_Toc510676428"/>
+            <w:bookmarkStart w:id="43" w:name="_Toc517343264"/>
             <w:r>
               <w:rPr>
                 <w:lang w:eastAsia="da-DK"/>
               </w:rPr>
               <w:t>PRO.</w:t>
             </w:r>
-            <w:bookmarkEnd w:id="41"/>
+            <w:bookmarkEnd w:id="42"/>
             <w:r>
               <w:rPr>
                 <w:lang w:eastAsia="da-DK"/>
               </w:rPr>
               <w:t>4.4</w:t>
             </w:r>
-            <w:bookmarkEnd w:id="42"/>
+            <w:bookmarkEnd w:id="43"/>
           </w:p>
           <w:p>
             <w:pPr>
@@ -20565,7 +21570,28 @@
                 <w:szCs w:val="24"/>
                 <w:lang w:eastAsia="da-DK"/>
               </w:rPr>
-              <w:t xml:space="preserve">Try to run the application as-is. You will </w:t>
+              <w:t xml:space="preserve">Try to run the application </w:t>
+            </w:r>
+            <w:r>
+              <w:rPr>
+                <w:rFonts w:ascii="Calibri" w:eastAsia="Times New Roman" w:hAnsi="Calibri" w:cs="Times New Roman"/>
+                <w:i/>
+                <w:color w:val="00000A"/>
+                <w:sz w:val="24"/>
+                <w:szCs w:val="24"/>
+                <w:lang w:eastAsia="da-DK"/>
+              </w:rPr>
+              <w:t>as-is</w:t>
+            </w:r>
+            <w:r>
+              <w:rPr>
+                <w:rFonts w:ascii="Calibri" w:eastAsia="Times New Roman" w:hAnsi="Calibri" w:cs="Times New Roman"/>
+                <w:color w:val="00000A"/>
+                <w:sz w:val="24"/>
+                <w:szCs w:val="24"/>
+                <w:lang w:eastAsia="da-DK"/>
+              </w:rPr>
+              <w:t xml:space="preserve">. You will </w:t>
             </w:r>
             <w:r>
               <w:rPr>
@@ -20664,8 +21690,6 @@
               </w:rPr>
               <w:softHyphen/>
             </w:r>
-            <w:bookmarkStart w:id="43" w:name="_GoBack"/>
-            <w:bookmarkEnd w:id="43"/>
             <w:r>
               <w:rPr>
                 <w:rFonts w:ascii="Calibri" w:eastAsia="Times New Roman" w:hAnsi="Calibri" w:cs="Times New Roman"/>
@@ -20912,7 +21936,7 @@
 </file>
 
 <file path=word/endnotes.xml><?xml version="1.0" encoding="utf-8"?>
-<w:endnotes xmlns:wpc="http://schemas.microsoft.com/office/word/2010/wordprocessingCanvas" xmlns:cx="http://schemas.microsoft.com/office/drawing/2014/chartex" xmlns:cx1="http://schemas.microsoft.com/office/drawing/2015/9/8/chartex" xmlns:mc="http://schemas.openxmlformats.org/markup-compatibility/2006" xmlns:o="urn:schemas-microsoft-com:office:office" xmlns:r="http://schemas.openxmlformats.org/officeDocument/2006/relationships" xmlns:m="http://schemas.openxmlformats.org/officeDocument/2006/math" xmlns:v="urn:schemas-microsoft-com:vml" xmlns:wp14="http://schemas.microsoft.com/office/word/2010/wordprocessingDrawing" xmlns:wp="http://schemas.openxmlformats.org/drawingml/2006/wordprocessingDrawing" xmlns:w10="urn:schemas-microsoft-com:office:word" xmlns:w="http://schemas.openxmlformats.org/wordprocessingml/2006/main" xmlns:w14="http://schemas.microsoft.com/office/word/2010/wordml" xmlns:w15="http://schemas.microsoft.com/office/word/2012/wordml" xmlns:w16se="http://schemas.microsoft.com/office/word/2015/wordml/symex" xmlns:wpg="http://schemas.microsoft.com/office/word/2010/wordprocessingGroup" xmlns:wpi="http://schemas.microsoft.com/office/word/2010/wordprocessingInk" xmlns:wne="http://schemas.microsoft.com/office/word/2006/wordml" xmlns:wps="http://schemas.microsoft.com/office/word/2010/wordprocessingShape" mc:Ignorable="w14 w15 w16se wp14">
+<w:endnotes xmlns:wpc="http://schemas.microsoft.com/office/word/2010/wordprocessingCanvas" xmlns:cx="http://schemas.microsoft.com/office/drawing/2014/chartex" xmlns:cx1="http://schemas.microsoft.com/office/drawing/2015/9/8/chartex" xmlns:cx2="http://schemas.microsoft.com/office/drawing/2015/10/21/chartex" xmlns:cx3="http://schemas.microsoft.com/office/drawing/2016/5/9/chartex" xmlns:cx4="http://schemas.microsoft.com/office/drawing/2016/5/10/chartex" xmlns:cx5="http://schemas.microsoft.com/office/drawing/2016/5/11/chartex" xmlns:cx6="http://schemas.microsoft.com/office/drawing/2016/5/12/chartex" xmlns:cx7="http://schemas.microsoft.com/office/drawing/2016/5/13/chartex" xmlns:cx8="http://schemas.microsoft.com/office/drawing/2016/5/14/chartex" xmlns:mc="http://schemas.openxmlformats.org/markup-compatibility/2006" xmlns:aink="http://schemas.microsoft.com/office/drawing/2016/ink" xmlns:am3d="http://schemas.microsoft.com/office/drawing/2017/model3d" xmlns:o="urn:schemas-microsoft-com:office:office" xmlns:r="http://schemas.openxmlformats.org/officeDocument/2006/relationships" xmlns:m="http://schemas.openxmlformats.org/officeDocument/2006/math" xmlns:v="urn:schemas-microsoft-com:vml" xmlns:wp14="http://schemas.microsoft.com/office/word/2010/wordprocessingDrawing" xmlns:wp="http://schemas.openxmlformats.org/drawingml/2006/wordprocessingDrawing" xmlns:w10="urn:schemas-microsoft-com:office:word" xmlns:w="http://schemas.openxmlformats.org/wordprocessingml/2006/main" xmlns:w14="http://schemas.microsoft.com/office/word/2010/wordml" xmlns:w15="http://schemas.microsoft.com/office/word/2012/wordml" xmlns:w16cid="http://schemas.microsoft.com/office/word/2016/wordml/cid" xmlns:w16se="http://schemas.microsoft.com/office/word/2015/wordml/symex" xmlns:wpg="http://schemas.microsoft.com/office/word/2010/wordprocessingGroup" xmlns:wpi="http://schemas.microsoft.com/office/word/2010/wordprocessingInk" xmlns:wne="http://schemas.microsoft.com/office/word/2006/wordml" xmlns:wps="http://schemas.microsoft.com/office/word/2010/wordprocessingShape" mc:Ignorable="w14 w15 w16se w16cid wp14">
   <w:endnote w:type="separator" w:id="-1">
     <w:p>
       <w:r>
@@ -20931,7 +21955,7 @@
 </file>
 
 <file path=word/footer1.xml><?xml version="1.0" encoding="utf-8"?>
-<w:ftr xmlns:wpc="http://schemas.microsoft.com/office/word/2010/wordprocessingCanvas" xmlns:cx="http://schemas.microsoft.com/office/drawing/2014/chartex" xmlns:cx1="http://schemas.microsoft.com/office/drawing/2015/9/8/chartex" xmlns:mc="http://schemas.openxmlformats.org/markup-compatibility/2006" xmlns:o="urn:schemas-microsoft-com:office:office" xmlns:r="http://schemas.openxmlformats.org/officeDocument/2006/relationships" xmlns:m="http://schemas.openxmlformats.org/officeDocument/2006/math" xmlns:v="urn:schemas-microsoft-com:vml" xmlns:wp14="http://schemas.microsoft.com/office/word/2010/wordprocessingDrawing" xmlns:wp="http://schemas.openxmlformats.org/drawingml/2006/wordprocessingDrawing" xmlns:w10="urn:schemas-microsoft-com:office:word" xmlns:w="http://schemas.openxmlformats.org/wordprocessingml/2006/main" xmlns:w14="http://schemas.microsoft.com/office/word/2010/wordml" xmlns:w15="http://schemas.microsoft.com/office/word/2012/wordml" xmlns:w16se="http://schemas.microsoft.com/office/word/2015/wordml/symex" xmlns:wpg="http://schemas.microsoft.com/office/word/2010/wordprocessingGroup" xmlns:wpi="http://schemas.microsoft.com/office/word/2010/wordprocessingInk" xmlns:wne="http://schemas.microsoft.com/office/word/2006/wordml" xmlns:wps="http://schemas.microsoft.com/office/word/2010/wordprocessingShape" mc:Ignorable="w14 w15 w16se wp14">
+<w:ftr xmlns:wpc="http://schemas.microsoft.com/office/word/2010/wordprocessingCanvas" xmlns:cx="http://schemas.microsoft.com/office/drawing/2014/chartex" xmlns:cx1="http://schemas.microsoft.com/office/drawing/2015/9/8/chartex" xmlns:cx2="http://schemas.microsoft.com/office/drawing/2015/10/21/chartex" xmlns:cx3="http://schemas.microsoft.com/office/drawing/2016/5/9/chartex" xmlns:cx4="http://schemas.microsoft.com/office/drawing/2016/5/10/chartex" xmlns:cx5="http://schemas.microsoft.com/office/drawing/2016/5/11/chartex" xmlns:cx6="http://schemas.microsoft.com/office/drawing/2016/5/12/chartex" xmlns:cx7="http://schemas.microsoft.com/office/drawing/2016/5/13/chartex" xmlns:cx8="http://schemas.microsoft.com/office/drawing/2016/5/14/chartex" xmlns:mc="http://schemas.openxmlformats.org/markup-compatibility/2006" xmlns:aink="http://schemas.microsoft.com/office/drawing/2016/ink" xmlns:am3d="http://schemas.microsoft.com/office/drawing/2017/model3d" xmlns:o="urn:schemas-microsoft-com:office:office" xmlns:r="http://schemas.openxmlformats.org/officeDocument/2006/relationships" xmlns:m="http://schemas.openxmlformats.org/officeDocument/2006/math" xmlns:v="urn:schemas-microsoft-com:vml" xmlns:wp14="http://schemas.microsoft.com/office/word/2010/wordprocessingDrawing" xmlns:wp="http://schemas.openxmlformats.org/drawingml/2006/wordprocessingDrawing" xmlns:w10="urn:schemas-microsoft-com:office:word" xmlns:w="http://schemas.openxmlformats.org/wordprocessingml/2006/main" xmlns:w14="http://schemas.microsoft.com/office/word/2010/wordml" xmlns:w15="http://schemas.microsoft.com/office/word/2012/wordml" xmlns:w16cid="http://schemas.microsoft.com/office/word/2016/wordml/cid" xmlns:w16se="http://schemas.microsoft.com/office/word/2015/wordml/symex" xmlns:wpg="http://schemas.microsoft.com/office/word/2010/wordprocessingGroup" xmlns:wpi="http://schemas.microsoft.com/office/word/2010/wordprocessingInk" xmlns:wne="http://schemas.microsoft.com/office/word/2006/wordml" xmlns:wps="http://schemas.microsoft.com/office/word/2010/wordprocessingShape" mc:Ignorable="w14 w15 w16se w16cid wp14">
   <w:sdt>
     <w:sdtPr>
       <w:id w:val="-645208757"/>
@@ -20978,7 +22002,7 @@
 </file>
 
 <file path=word/footnotes.xml><?xml version="1.0" encoding="utf-8"?>
-<w:footnotes xmlns:wpc="http://schemas.microsoft.com/office/word/2010/wordprocessingCanvas" xmlns:cx="http://schemas.microsoft.com/office/drawing/2014/chartex" xmlns:cx1="http://schemas.microsoft.com/office/drawing/2015/9/8/chartex" xmlns:mc="http://schemas.openxmlformats.org/markup-compatibility/2006" xmlns:o="urn:schemas-microsoft-com:office:office" xmlns:r="http://schemas.openxmlformats.org/officeDocument/2006/relationships" xmlns:m="http://schemas.openxmlformats.org/officeDocument/2006/math" xmlns:v="urn:schemas-microsoft-com:vml" xmlns:wp14="http://schemas.microsoft.com/office/word/2010/wordprocessingDrawing" xmlns:wp="http://schemas.openxmlformats.org/drawingml/2006/wordprocessingDrawing" xmlns:w10="urn:schemas-microsoft-com:office:word" xmlns:w="http://schemas.openxmlformats.org/wordprocessingml/2006/main" xmlns:w14="http://schemas.microsoft.com/office/word/2010/wordml" xmlns:w15="http://schemas.microsoft.com/office/word/2012/wordml" xmlns:w16se="http://schemas.microsoft.com/office/word/2015/wordml/symex" xmlns:wpg="http://schemas.microsoft.com/office/word/2010/wordprocessingGroup" xmlns:wpi="http://schemas.microsoft.com/office/word/2010/wordprocessingInk" xmlns:wne="http://schemas.microsoft.com/office/word/2006/wordml" xmlns:wps="http://schemas.microsoft.com/office/word/2010/wordprocessingShape" mc:Ignorable="w14 w15 w16se wp14">
+<w:footnotes xmlns:wpc="http://schemas.microsoft.com/office/word/2010/wordprocessingCanvas" xmlns:cx="http://schemas.microsoft.com/office/drawing/2014/chartex" xmlns:cx1="http://schemas.microsoft.com/office/drawing/2015/9/8/chartex" xmlns:cx2="http://schemas.microsoft.com/office/drawing/2015/10/21/chartex" xmlns:cx3="http://schemas.microsoft.com/office/drawing/2016/5/9/chartex" xmlns:cx4="http://schemas.microsoft.com/office/drawing/2016/5/10/chartex" xmlns:cx5="http://schemas.microsoft.com/office/drawing/2016/5/11/chartex" xmlns:cx6="http://schemas.microsoft.com/office/drawing/2016/5/12/chartex" xmlns:cx7="http://schemas.microsoft.com/office/drawing/2016/5/13/chartex" xmlns:cx8="http://schemas.microsoft.com/office/drawing/2016/5/14/chartex" xmlns:mc="http://schemas.openxmlformats.org/markup-compatibility/2006" xmlns:aink="http://schemas.microsoft.com/office/drawing/2016/ink" xmlns:am3d="http://schemas.microsoft.com/office/drawing/2017/model3d" xmlns:o="urn:schemas-microsoft-com:office:office" xmlns:r="http://schemas.openxmlformats.org/officeDocument/2006/relationships" xmlns:m="http://schemas.openxmlformats.org/officeDocument/2006/math" xmlns:v="urn:schemas-microsoft-com:vml" xmlns:wp14="http://schemas.microsoft.com/office/word/2010/wordprocessingDrawing" xmlns:wp="http://schemas.openxmlformats.org/drawingml/2006/wordprocessingDrawing" xmlns:w10="urn:schemas-microsoft-com:office:word" xmlns:w="http://schemas.openxmlformats.org/wordprocessingml/2006/main" xmlns:w14="http://schemas.microsoft.com/office/word/2010/wordml" xmlns:w15="http://schemas.microsoft.com/office/word/2012/wordml" xmlns:w16cid="http://schemas.microsoft.com/office/word/2016/wordml/cid" xmlns:w16se="http://schemas.microsoft.com/office/word/2015/wordml/symex" xmlns:wpg="http://schemas.microsoft.com/office/word/2010/wordprocessingGroup" xmlns:wpi="http://schemas.microsoft.com/office/word/2010/wordprocessingInk" xmlns:wne="http://schemas.microsoft.com/office/word/2006/wordml" xmlns:wps="http://schemas.microsoft.com/office/word/2010/wordprocessingShape" mc:Ignorable="w14 w15 w16se w16cid wp14">
   <w:footnote w:type="separator" w:id="-1">
     <w:p>
       <w:r>
@@ -20990,6 +22014,28 @@
     <w:p>
       <w:r>
         <w:continuationSeparator/>
+      </w:r>
+    </w:p>
+  </w:footnote>
+  <w:footnote w:id="1">
+    <w:p>
+      <w:pPr>
+        <w:pStyle w:val="Fodnotetekst"/>
+        <w:rPr>
+          <w:lang w:val="da-DK"/>
+        </w:rPr>
+      </w:pPr>
+      <w:r>
+        <w:rPr>
+          <w:rStyle w:val="Fodnotehenvisning"/>
+        </w:rPr>
+        <w:footnoteRef/>
+      </w:r>
+      <w:r>
+        <w:t xml:space="preserve"> </w:t>
+      </w:r>
+      <w:r>
+        <w:t>https://learn.microsoft.com/en-us/dotnet/standard/collections/thread-safe/blockingcollection-overview</w:t>
       </w:r>
     </w:p>
   </w:footnote>
@@ -20997,7 +22043,7 @@
 </file>
 
 <file path=word/numbering.xml><?xml version="1.0" encoding="utf-8"?>
-<w:numbering xmlns:wpc="http://schemas.microsoft.com/office/word/2010/wordprocessingCanvas" xmlns:cx="http://schemas.microsoft.com/office/drawing/2014/chartex" xmlns:cx1="http://schemas.microsoft.com/office/drawing/2015/9/8/chartex" xmlns:mc="http://schemas.openxmlformats.org/markup-compatibility/2006" xmlns:o="urn:schemas-microsoft-com:office:office" xmlns:r="http://schemas.openxmlformats.org/officeDocument/2006/relationships" xmlns:m="http://schemas.openxmlformats.org/officeDocument/2006/math" xmlns:v="urn:schemas-microsoft-com:vml" xmlns:wp14="http://schemas.microsoft.com/office/word/2010/wordprocessingDrawing" xmlns:wp="http://schemas.openxmlformats.org/drawingml/2006/wordprocessingDrawing" xmlns:w10="urn:schemas-microsoft-com:office:word" xmlns:w="http://schemas.openxmlformats.org/wordprocessingml/2006/main" xmlns:w14="http://schemas.microsoft.com/office/word/2010/wordml" xmlns:w15="http://schemas.microsoft.com/office/word/2012/wordml" xmlns:w16se="http://schemas.microsoft.com/office/word/2015/wordml/symex" xmlns:wpg="http://schemas.microsoft.com/office/word/2010/wordprocessingGroup" xmlns:wpi="http://schemas.microsoft.com/office/word/2010/wordprocessingInk" xmlns:wne="http://schemas.microsoft.com/office/word/2006/wordml" xmlns:wps="http://schemas.microsoft.com/office/word/2010/wordprocessingShape" mc:Ignorable="w14 w15 w16se wp14">
+<w:numbering xmlns:wpc="http://schemas.microsoft.com/office/word/2010/wordprocessingCanvas" xmlns:cx="http://schemas.microsoft.com/office/drawing/2014/chartex" xmlns:cx1="http://schemas.microsoft.com/office/drawing/2015/9/8/chartex" xmlns:cx2="http://schemas.microsoft.com/office/drawing/2015/10/21/chartex" xmlns:cx3="http://schemas.microsoft.com/office/drawing/2016/5/9/chartex" xmlns:cx4="http://schemas.microsoft.com/office/drawing/2016/5/10/chartex" xmlns:cx5="http://schemas.microsoft.com/office/drawing/2016/5/11/chartex" xmlns:cx6="http://schemas.microsoft.com/office/drawing/2016/5/12/chartex" xmlns:cx7="http://schemas.microsoft.com/office/drawing/2016/5/13/chartex" xmlns:cx8="http://schemas.microsoft.com/office/drawing/2016/5/14/chartex" xmlns:mc="http://schemas.openxmlformats.org/markup-compatibility/2006" xmlns:aink="http://schemas.microsoft.com/office/drawing/2016/ink" xmlns:am3d="http://schemas.microsoft.com/office/drawing/2017/model3d" xmlns:o="urn:schemas-microsoft-com:office:office" xmlns:r="http://schemas.openxmlformats.org/officeDocument/2006/relationships" xmlns:m="http://schemas.openxmlformats.org/officeDocument/2006/math" xmlns:v="urn:schemas-microsoft-com:vml" xmlns:wp14="http://schemas.microsoft.com/office/word/2010/wordprocessingDrawing" xmlns:wp="http://schemas.openxmlformats.org/drawingml/2006/wordprocessingDrawing" xmlns:w10="urn:schemas-microsoft-com:office:word" xmlns:w="http://schemas.openxmlformats.org/wordprocessingml/2006/main" xmlns:w14="http://schemas.microsoft.com/office/word/2010/wordml" xmlns:w15="http://schemas.microsoft.com/office/word/2012/wordml" xmlns:w16cid="http://schemas.microsoft.com/office/word/2016/wordml/cid" xmlns:w16se="http://schemas.microsoft.com/office/word/2015/wordml/symex" xmlns:wpg="http://schemas.microsoft.com/office/word/2010/wordprocessingGroup" xmlns:wpi="http://schemas.microsoft.com/office/word/2010/wordprocessingInk" xmlns:wne="http://schemas.microsoft.com/office/word/2006/wordml" xmlns:wps="http://schemas.microsoft.com/office/word/2010/wordprocessingShape" mc:Ignorable="w14 w15 w16se w16cid wp14">
   <w:abstractNum w:abstractNumId="0" w15:restartNumberingAfterBreak="0">
     <w:nsid w:val="021E794B"/>
     <w:multiLevelType w:val="hybridMultilevel"/>
@@ -38209,7 +39255,7 @@
 </file>
 
 <file path=word/styles.xml><?xml version="1.0" encoding="utf-8"?>
-<w:styles xmlns:mc="http://schemas.openxmlformats.org/markup-compatibility/2006" xmlns:r="http://schemas.openxmlformats.org/officeDocument/2006/relationships" xmlns:w="http://schemas.openxmlformats.org/wordprocessingml/2006/main" xmlns:w14="http://schemas.microsoft.com/office/word/2010/wordml" xmlns:w15="http://schemas.microsoft.com/office/word/2012/wordml" xmlns:w16se="http://schemas.microsoft.com/office/word/2015/wordml/symex" mc:Ignorable="w14 w15 w16se">
+<w:styles xmlns:mc="http://schemas.openxmlformats.org/markup-compatibility/2006" xmlns:r="http://schemas.openxmlformats.org/officeDocument/2006/relationships" xmlns:w="http://schemas.openxmlformats.org/wordprocessingml/2006/main" xmlns:w14="http://schemas.microsoft.com/office/word/2010/wordml" xmlns:w15="http://schemas.microsoft.com/office/word/2012/wordml" xmlns:w16cid="http://schemas.microsoft.com/office/word/2016/wordml/cid" xmlns:w16se="http://schemas.microsoft.com/office/word/2015/wordml/symex" mc:Ignorable="w14 w15 w16se w16cid">
   <w:docDefaults>
     <w:rPrDefault>
       <w:rPr>
@@ -38225,7 +39271,7 @@
       </w:pPr>
     </w:pPrDefault>
   </w:docDefaults>
-  <w:latentStyles w:defLockedState="0" w:defUIPriority="99" w:defSemiHidden="0" w:defUnhideWhenUsed="0" w:defQFormat="0" w:count="371">
+  <w:latentStyles w:defLockedState="0" w:defUIPriority="99" w:defSemiHidden="0" w:defUnhideWhenUsed="0" w:defQFormat="0" w:count="375">
     <w:lsdException w:name="Normal" w:uiPriority="1" w:qFormat="1"/>
     <w:lsdException w:name="heading 1" w:uiPriority="9" w:qFormat="1"/>
     <w:lsdException w:name="heading 2" w:semiHidden="1" w:uiPriority="1" w:unhideWhenUsed="1" w:qFormat="1"/>
@@ -38597,6 +39643,10 @@
     <w:lsdException w:name="List Table 5 Dark Accent 6" w:uiPriority="50"/>
     <w:lsdException w:name="List Table 6 Colorful Accent 6" w:uiPriority="51"/>
     <w:lsdException w:name="List Table 7 Colorful Accent 6" w:uiPriority="52"/>
+    <w:lsdException w:name="Mention" w:semiHidden="1" w:unhideWhenUsed="1"/>
+    <w:lsdException w:name="Smart Hyperlink" w:semiHidden="1" w:unhideWhenUsed="1"/>
+    <w:lsdException w:name="Hashtag" w:semiHidden="1" w:unhideWhenUsed="1"/>
+    <w:lsdException w:name="Unresolved Mention" w:semiHidden="1" w:unhideWhenUsed="1"/>
   </w:latentStyles>
   <w:style w:type="paragraph" w:default="1" w:styleId="Normal">
     <w:name w:val="Normal"/>
@@ -39369,7 +40419,7 @@
 
 <file path=customXml/item1.xml><?xml version="1.0" encoding="utf-8"?>
 <CoverPageProperties xmlns="http://schemas.microsoft.com/office/2006/coverPageProps">
-  <PublishDate>2018-07-01T00:00:00</PublishDate>
+  <PublishDate>2023-01-26T00:00:00</PublishDate>
   <Abstract/>
   <CompanyAddress/>
   <CompanyPhone/>
@@ -39391,7 +40441,7 @@
 </file>
 
 <file path=customXml/itemProps2.xml><?xml version="1.0" encoding="utf-8"?>
-<ds:datastoreItem xmlns:ds="http://schemas.openxmlformats.org/officeDocument/2006/customXml" ds:itemID="{394D9275-1CC2-48F0-8BC6-6D0D0B98A9D3}">
+<ds:datastoreItem xmlns:ds="http://schemas.openxmlformats.org/officeDocument/2006/customXml" ds:itemID="{E7705222-818A-4FE0-87A2-15C2FFCB7D09}">
   <ds:schemaRefs>
     <ds:schemaRef ds:uri="http://schemas.openxmlformats.org/officeDocument/2006/bibliography"/>
   </ds:schemaRefs>

</xml_diff>